<commit_message>
Carbon Nitrogen % ++
</commit_message>
<xml_diff>
--- a/Sundarban_Coastal/data/SundarbanPCA.docx
+++ b/Sundarban_Coastal/data/SundarbanPCA.docx
@@ -335,7 +335,7 @@
                 <w:szCs w:val="22"/>
                 <w:u w:val="none"/>
               </w:rPr>
-              <w:t>-0.18</w:t>
+              <w:t>-0.12</w:t>
             </w:r>
           </w:p>
         </w:tc>
@@ -415,7 +415,7 @@
                 <w:szCs w:val="22"/>
                 <w:u w:val="none"/>
               </w:rPr>
-              <w:t>-0.06</w:t>
+              <w:t>-0.13</w:t>
             </w:r>
           </w:p>
         </w:tc>
@@ -455,7 +455,7 @@
                 <w:szCs w:val="22"/>
                 <w:u w:val="none"/>
               </w:rPr>
-              <w:t>-0.39</w:t>
+              <w:t>-0.35</w:t>
             </w:r>
           </w:p>
         </w:tc>
@@ -495,7 +495,7 @@
                 <w:szCs w:val="22"/>
                 <w:u w:val="none"/>
               </w:rPr>
-              <w:t>0.55</w:t>
+              <w:t>0.62</w:t>
             </w:r>
           </w:p>
         </w:tc>
@@ -535,7 +535,7 @@
                 <w:szCs w:val="22"/>
                 <w:u w:val="none"/>
               </w:rPr>
-              <w:t>0.37</w:t>
+              <w:t>0.25</w:t>
             </w:r>
           </w:p>
         </w:tc>
@@ -620,7 +620,7 @@
                 <w:szCs w:val="22"/>
                 <w:u w:val="none"/>
               </w:rPr>
-              <w:t>-0.2</w:t>
+              <w:t>-0.18</w:t>
             </w:r>
           </w:p>
         </w:tc>
@@ -660,7 +660,7 @@
                 <w:szCs w:val="22"/>
                 <w:u w:val="none"/>
               </w:rPr>
-              <w:t>0.78</w:t>
+              <w:t>0.79</w:t>
             </w:r>
           </w:p>
         </w:tc>
@@ -700,7 +700,7 @@
                 <w:szCs w:val="22"/>
                 <w:u w:val="none"/>
               </w:rPr>
-              <w:t>0.26</w:t>
+              <w:t>0.29</w:t>
             </w:r>
           </w:p>
         </w:tc>
@@ -740,7 +740,7 @@
                 <w:szCs w:val="22"/>
                 <w:u w:val="none"/>
               </w:rPr>
-              <w:t>-0.31</w:t>
+              <w:t>-0.3</w:t>
             </w:r>
           </w:p>
         </w:tc>
@@ -780,7 +780,7 @@
                 <w:szCs w:val="22"/>
                 <w:u w:val="none"/>
               </w:rPr>
-              <w:t>0.43</w:t>
+              <w:t>0.48</w:t>
             </w:r>
           </w:p>
         </w:tc>
@@ -820,7 +820,7 @@
                 <w:szCs w:val="22"/>
                 <w:u w:val="none"/>
               </w:rPr>
-              <w:t>0.66</w:t>
+              <w:t>0.64</w:t>
             </w:r>
           </w:p>
         </w:tc>
@@ -945,7 +945,7 @@
                 <w:szCs w:val="22"/>
                 <w:u w:val="none"/>
               </w:rPr>
-              <w:t>-0.004</w:t>
+              <w:t>0.03</w:t>
             </w:r>
           </w:p>
         </w:tc>
@@ -1025,7 +1025,7 @@
                 <w:szCs w:val="22"/>
                 <w:u w:val="none"/>
               </w:rPr>
-              <w:t>-0.94</w:t>
+              <w:t>-0.95</w:t>
             </w:r>
           </w:p>
         </w:tc>
@@ -1065,7 +1065,7 @@
                 <w:szCs w:val="22"/>
                 <w:u w:val="none"/>
               </w:rPr>
-              <w:t>-0.21</w:t>
+              <w:t>-0.18</w:t>
             </w:r>
           </w:p>
         </w:tc>
@@ -1190,7 +1190,7 @@
                 <w:szCs w:val="22"/>
                 <w:u w:val="none"/>
               </w:rPr>
-              <w:t>0.93</w:t>
+              <w:t>0.92</w:t>
             </w:r>
           </w:p>
         </w:tc>
@@ -1230,7 +1230,7 @@
                 <w:szCs w:val="22"/>
                 <w:u w:val="none"/>
               </w:rPr>
-              <w:t>-0.25</w:t>
+              <w:t>-0.28</w:t>
             </w:r>
           </w:p>
         </w:tc>
@@ -1270,7 +1270,7 @@
                 <w:szCs w:val="22"/>
                 <w:u w:val="none"/>
               </w:rPr>
-              <w:t>0.24</w:t>
+              <w:t>0.23</w:t>
             </w:r>
           </w:p>
         </w:tc>
@@ -1350,7 +1350,7 @@
                 <w:szCs w:val="22"/>
                 <w:u w:val="none"/>
               </w:rPr>
-              <w:t>0.06</w:t>
+              <w:t>0.02</w:t>
             </w:r>
           </w:p>
         </w:tc>
@@ -1475,53 +1475,13 @@
                 <w:szCs w:val="22"/>
                 <w:u w:val="none"/>
               </w:rPr>
-              <w:t>-0.44</w:t>
+              <w:t>-0.46</w:t>
             </w:r>
           </w:p>
         </w:tc>
         <w:tc>
           <w:tcPr>
             <w:tcW w:w="1005" w:type="dxa"/>
-            <w:tcMar/>
-          </w:tcPr>
-          <w:p>
-            <w:pPr>
-              <w:spacing w:before="0" w:beforeAutospacing="off" w:after="0" w:afterAutospacing="off"/>
-              <w:rPr>
-                <w:rFonts w:ascii="Times New Roman" w:hAnsi="Times New Roman" w:eastAsia="Times New Roman" w:cs="Times New Roman"/>
-                <w:b w:val="0"/>
-                <w:bCs w:val="0"/>
-                <w:i w:val="0"/>
-                <w:iCs w:val="0"/>
-                <w:strike w:val="0"/>
-                <w:dstrike w:val="0"/>
-                <w:color w:val="000000" w:themeColor="text1" w:themeTint="FF" w:themeShade="FF"/>
-                <w:sz w:val="22"/>
-                <w:szCs w:val="22"/>
-                <w:u w:val="none"/>
-              </w:rPr>
-            </w:pPr>
-            <w:r>
-              <w:rPr>
-                <w:rFonts w:ascii="Times New Roman" w:hAnsi="Times New Roman" w:eastAsia="Times New Roman" w:cs="Times New Roman"/>
-                <w:b w:val="0"/>
-                <w:bCs w:val="0"/>
-                <w:i w:val="0"/>
-                <w:iCs w:val="0"/>
-                <w:strike w:val="0"/>
-                <w:dstrike w:val="0"/>
-                <w:color w:val="000000" w:themeColor="text1" w:themeTint="FF" w:themeShade="FF"/>
-                <w:sz w:val="22"/>
-                <w:szCs w:val="22"/>
-                <w:u w:val="none"/>
-              </w:rPr>
-              <w:t>-0.55</w:t>
-            </w:r>
-          </w:p>
-        </w:tc>
-        <w:tc>
-          <w:tcPr>
-            <w:tcW w:w="1020" w:type="dxa"/>
             <w:tcMar/>
           </w:tcPr>
           <w:p>
@@ -1555,7 +1515,47 @@
                 <w:szCs w:val="22"/>
                 <w:u w:val="none"/>
               </w:rPr>
-              <w:t>0.59</w:t>
+              <w:t>-0.56</w:t>
+            </w:r>
+          </w:p>
+        </w:tc>
+        <w:tc>
+          <w:tcPr>
+            <w:tcW w:w="1020" w:type="dxa"/>
+            <w:tcMar/>
+          </w:tcPr>
+          <w:p>
+            <w:pPr>
+              <w:spacing w:before="0" w:beforeAutospacing="off" w:after="0" w:afterAutospacing="off"/>
+              <w:rPr>
+                <w:rFonts w:ascii="Times New Roman" w:hAnsi="Times New Roman" w:eastAsia="Times New Roman" w:cs="Times New Roman"/>
+                <w:b w:val="0"/>
+                <w:bCs w:val="0"/>
+                <w:i w:val="0"/>
+                <w:iCs w:val="0"/>
+                <w:strike w:val="0"/>
+                <w:dstrike w:val="0"/>
+                <w:color w:val="000000" w:themeColor="text1" w:themeTint="FF" w:themeShade="FF"/>
+                <w:sz w:val="22"/>
+                <w:szCs w:val="22"/>
+                <w:u w:val="none"/>
+              </w:rPr>
+            </w:pPr>
+            <w:r>
+              <w:rPr>
+                <w:rFonts w:ascii="Times New Roman" w:hAnsi="Times New Roman" w:eastAsia="Times New Roman" w:cs="Times New Roman"/>
+                <w:b w:val="0"/>
+                <w:bCs w:val="0"/>
+                <w:i w:val="0"/>
+                <w:iCs w:val="0"/>
+                <w:strike w:val="0"/>
+                <w:dstrike w:val="0"/>
+                <w:color w:val="000000" w:themeColor="text1" w:themeTint="FF" w:themeShade="FF"/>
+                <w:sz w:val="22"/>
+                <w:szCs w:val="22"/>
+                <w:u w:val="none"/>
+              </w:rPr>
+              <w:t>0.55</w:t>
             </w:r>
           </w:p>
         </w:tc>
@@ -1595,7 +1595,7 @@
                 <w:szCs w:val="22"/>
                 <w:u w:val="none"/>
               </w:rPr>
-              <w:t>-0.07</w:t>
+              <w:t>-0.12</w:t>
             </w:r>
           </w:p>
         </w:tc>
@@ -1635,7 +1635,7 @@
                 <w:szCs w:val="22"/>
                 <w:u w:val="none"/>
               </w:rPr>
-              <w:t>-0.88</w:t>
+              <w:t>-0.86</w:t>
             </w:r>
           </w:p>
         </w:tc>
@@ -1675,7 +1675,7 @@
                 <w:szCs w:val="22"/>
                 <w:u w:val="none"/>
               </w:rPr>
-              <w:t>0.25</w:t>
+              <w:t>0.28</w:t>
             </w:r>
           </w:p>
         </w:tc>
@@ -1760,7 +1760,7 @@
                 <w:szCs w:val="22"/>
                 <w:u w:val="none"/>
               </w:rPr>
-              <w:t>-0.63</w:t>
+              <w:t>-0.64</w:t>
             </w:r>
           </w:p>
         </w:tc>
@@ -1800,7 +1800,7 @@
                 <w:szCs w:val="22"/>
                 <w:u w:val="none"/>
               </w:rPr>
-              <w:t>-0.49</w:t>
+              <w:t>-0.48</w:t>
             </w:r>
           </w:p>
         </w:tc>
@@ -1880,7 +1880,7 @@
                 <w:szCs w:val="22"/>
                 <w:u w:val="none"/>
               </w:rPr>
-              <w:t>-0.4</w:t>
+              <w:t>-0.42</w:t>
             </w:r>
           </w:p>
         </w:tc>
@@ -1920,7 +1920,7 @@
                 <w:szCs w:val="22"/>
                 <w:u w:val="none"/>
               </w:rPr>
-              <w:t>-0.70</w:t>
+              <w:t>-0.69</w:t>
             </w:r>
           </w:p>
         </w:tc>
@@ -1960,7 +1960,7 @@
                 <w:szCs w:val="22"/>
                 <w:u w:val="none"/>
               </w:rPr>
-              <w:t>-0.07</w:t>
+              <w:t>-0.02</w:t>
             </w:r>
           </w:p>
         </w:tc>
@@ -1976,37 +1976,21 @@
           </w:tcPr>
           <w:p>
             <w:pPr>
-              <w:spacing w:before="0" w:beforeAutospacing="off" w:after="0" w:afterAutospacing="off"/>
-              <w:rPr>
-                <w:rFonts w:ascii="Times New Roman" w:hAnsi="Times New Roman" w:eastAsia="Times New Roman" w:cs="Times New Roman"/>
-                <w:b w:val="0"/>
-                <w:bCs w:val="0"/>
-                <w:i w:val="0"/>
-                <w:iCs w:val="0"/>
-                <w:strike w:val="0"/>
-                <w:dstrike w:val="0"/>
-                <w:color w:val="000000" w:themeColor="text1" w:themeTint="FF" w:themeShade="FF"/>
-                <w:sz w:val="22"/>
-                <w:szCs w:val="22"/>
-                <w:u w:val="none"/>
-              </w:rPr>
-            </w:pPr>
-            <w:r>
-              <w:rPr>
-                <w:rFonts w:ascii="Times New Roman" w:hAnsi="Times New Roman" w:eastAsia="Times New Roman" w:cs="Times New Roman"/>
-                <w:b w:val="0"/>
-                <w:bCs w:val="0"/>
-                <w:i w:val="0"/>
-                <w:iCs w:val="0"/>
-                <w:strike w:val="0"/>
-                <w:dstrike w:val="0"/>
-                <w:color w:val="000000" w:themeColor="text1" w:themeTint="FF" w:themeShade="FF"/>
-                <w:sz w:val="22"/>
-                <w:szCs w:val="22"/>
-                <w:u w:val="none"/>
-              </w:rPr>
-              <w:t>EC</w:t>
-            </w:r>
+              <w:pStyle w:val="Normal"/>
+              <w:rPr>
+                <w:rFonts w:ascii="Times New Roman" w:hAnsi="Times New Roman" w:eastAsia="Times New Roman" w:cs="Times New Roman"/>
+                <w:b w:val="0"/>
+                <w:bCs w:val="0"/>
+                <w:i w:val="0"/>
+                <w:iCs w:val="0"/>
+                <w:strike w:val="0"/>
+                <w:dstrike w:val="0"/>
+                <w:color w:val="000000" w:themeColor="text1" w:themeTint="FF" w:themeShade="FF"/>
+                <w:sz w:val="22"/>
+                <w:szCs w:val="22"/>
+                <w:u w:val="none"/>
+              </w:rPr>
+            </w:pPr>
           </w:p>
         </w:tc>
         <w:tc>
@@ -2016,87 +2000,7 @@
           </w:tcPr>
           <w:p>
             <w:pPr>
-              <w:spacing w:before="0" w:beforeAutospacing="off" w:after="0" w:afterAutospacing="off"/>
-              <w:rPr>
-                <w:rFonts w:ascii="Times New Roman" w:hAnsi="Times New Roman" w:eastAsia="Times New Roman" w:cs="Times New Roman"/>
-                <w:b w:val="0"/>
-                <w:bCs w:val="0"/>
-                <w:i w:val="0"/>
-                <w:iCs w:val="0"/>
-                <w:strike w:val="0"/>
-                <w:dstrike w:val="0"/>
-                <w:color w:val="000000" w:themeColor="text1" w:themeTint="FF" w:themeShade="FF"/>
-                <w:sz w:val="22"/>
-                <w:szCs w:val="22"/>
-                <w:u w:val="none"/>
-              </w:rPr>
-            </w:pPr>
-            <w:r>
-              <w:rPr>
-                <w:rFonts w:ascii="Times New Roman" w:hAnsi="Times New Roman" w:eastAsia="Times New Roman" w:cs="Times New Roman"/>
-                <w:b w:val="0"/>
-                <w:bCs w:val="0"/>
-                <w:i w:val="0"/>
-                <w:iCs w:val="0"/>
-                <w:strike w:val="0"/>
-                <w:dstrike w:val="0"/>
-                <w:color w:val="000000" w:themeColor="text1" w:themeTint="FF" w:themeShade="FF"/>
-                <w:sz w:val="22"/>
-                <w:szCs w:val="22"/>
-                <w:u w:val="none"/>
-              </w:rPr>
-              <w:t>-0.14</w:t>
-            </w:r>
-          </w:p>
-        </w:tc>
-        <w:tc>
-          <w:tcPr>
-            <w:tcW w:w="1005" w:type="dxa"/>
-            <w:tcMar/>
-          </w:tcPr>
-          <w:p>
-            <w:pPr>
-              <w:spacing w:before="0" w:beforeAutospacing="off" w:after="0" w:afterAutospacing="off"/>
-              <w:rPr>
-                <w:rFonts w:ascii="Times New Roman" w:hAnsi="Times New Roman" w:eastAsia="Times New Roman" w:cs="Times New Roman"/>
-                <w:b w:val="0"/>
-                <w:bCs w:val="0"/>
-                <w:i w:val="0"/>
-                <w:iCs w:val="0"/>
-                <w:strike w:val="0"/>
-                <w:dstrike w:val="0"/>
-                <w:color w:val="000000" w:themeColor="text1" w:themeTint="FF" w:themeShade="FF"/>
-                <w:sz w:val="22"/>
-                <w:szCs w:val="22"/>
-                <w:u w:val="none"/>
-              </w:rPr>
-            </w:pPr>
-            <w:r>
-              <w:rPr>
-                <w:rFonts w:ascii="Times New Roman" w:hAnsi="Times New Roman" w:eastAsia="Times New Roman" w:cs="Times New Roman"/>
-                <w:b w:val="0"/>
-                <w:bCs w:val="0"/>
-                <w:i w:val="0"/>
-                <w:iCs w:val="0"/>
-                <w:strike w:val="0"/>
-                <w:dstrike w:val="0"/>
-                <w:color w:val="000000" w:themeColor="text1" w:themeTint="FF" w:themeShade="FF"/>
-                <w:sz w:val="22"/>
-                <w:szCs w:val="22"/>
-                <w:u w:val="none"/>
-              </w:rPr>
-              <w:t>0.4</w:t>
-            </w:r>
-          </w:p>
-        </w:tc>
-        <w:tc>
-          <w:tcPr>
-            <w:tcW w:w="1020" w:type="dxa"/>
-            <w:tcMar/>
-          </w:tcPr>
-          <w:p>
-            <w:pPr>
-              <w:spacing w:before="0" w:beforeAutospacing="off" w:after="0" w:afterAutospacing="off"/>
+              <w:pStyle w:val="Normal"/>
               <w:rPr>
                 <w:rFonts w:ascii="Times New Roman" w:hAnsi="Times New Roman" w:eastAsia="Times New Roman" w:cs="Times New Roman"/>
                 <w:b w:val="1"/>
@@ -2111,7 +2015,88 @@
                 <w:u w:val="none"/>
               </w:rPr>
             </w:pPr>
-            <w:r>
+          </w:p>
+        </w:tc>
+        <w:tc>
+          <w:tcPr>
+            <w:tcW w:w="1005" w:type="dxa"/>
+            <w:tcMar/>
+          </w:tcPr>
+          <w:p>
+            <w:pPr>
+              <w:pStyle w:val="Normal"/>
+              <w:rPr>
+                <w:rFonts w:ascii="Times New Roman" w:hAnsi="Times New Roman" w:eastAsia="Times New Roman" w:cs="Times New Roman"/>
+                <w:b w:val="0"/>
+                <w:bCs w:val="0"/>
+                <w:i w:val="0"/>
+                <w:iCs w:val="0"/>
+                <w:strike w:val="0"/>
+                <w:dstrike w:val="0"/>
+                <w:color w:val="000000" w:themeColor="text1" w:themeTint="FF" w:themeShade="FF"/>
+                <w:sz w:val="22"/>
+                <w:szCs w:val="22"/>
+                <w:u w:val="none"/>
+              </w:rPr>
+            </w:pPr>
+          </w:p>
+        </w:tc>
+        <w:tc>
+          <w:tcPr>
+            <w:tcW w:w="1020" w:type="dxa"/>
+            <w:tcMar/>
+          </w:tcPr>
+          <w:p>
+            <w:pPr>
+              <w:pStyle w:val="Normal"/>
+              <w:rPr>
+                <w:rFonts w:ascii="Times New Roman" w:hAnsi="Times New Roman" w:eastAsia="Times New Roman" w:cs="Times New Roman"/>
+                <w:b w:val="0"/>
+                <w:bCs w:val="0"/>
+                <w:i w:val="0"/>
+                <w:iCs w:val="0"/>
+                <w:strike w:val="0"/>
+                <w:dstrike w:val="0"/>
+                <w:color w:val="000000" w:themeColor="text1" w:themeTint="FF" w:themeShade="FF"/>
+                <w:sz w:val="22"/>
+                <w:szCs w:val="22"/>
+                <w:u w:val="none"/>
+              </w:rPr>
+            </w:pPr>
+          </w:p>
+        </w:tc>
+        <w:tc>
+          <w:tcPr>
+            <w:tcW w:w="1170" w:type="dxa"/>
+            <w:tcMar/>
+          </w:tcPr>
+          <w:p>
+            <w:pPr>
+              <w:pStyle w:val="Normal"/>
+              <w:rPr>
+                <w:rFonts w:ascii="Times New Roman" w:hAnsi="Times New Roman" w:eastAsia="Times New Roman" w:cs="Times New Roman"/>
+                <w:b w:val="0"/>
+                <w:bCs w:val="0"/>
+                <w:i w:val="0"/>
+                <w:iCs w:val="0"/>
+                <w:strike w:val="0"/>
+                <w:dstrike w:val="0"/>
+                <w:color w:val="000000" w:themeColor="text1" w:themeTint="FF" w:themeShade="FF"/>
+                <w:sz w:val="22"/>
+                <w:szCs w:val="22"/>
+                <w:u w:val="none"/>
+              </w:rPr>
+            </w:pPr>
+          </w:p>
+        </w:tc>
+        <w:tc>
+          <w:tcPr>
+            <w:tcW w:w="1170" w:type="dxa"/>
+            <w:tcMar/>
+          </w:tcPr>
+          <w:p>
+            <w:pPr>
+              <w:pStyle w:val="Normal"/>
               <w:rPr>
                 <w:rFonts w:ascii="Times New Roman" w:hAnsi="Times New Roman" w:eastAsia="Times New Roman" w:cs="Times New Roman"/>
                 <w:b w:val="1"/>
@@ -2125,8 +2110,7 @@
                 <w:szCs w:val="22"/>
                 <w:u w:val="none"/>
               </w:rPr>
-              <w:t>0.84</w:t>
-            </w:r>
+            </w:pPr>
           </w:p>
         </w:tc>
         <w:tc>
@@ -2136,117 +2120,21 @@
           </w:tcPr>
           <w:p>
             <w:pPr>
-              <w:spacing w:before="0" w:beforeAutospacing="off" w:after="0" w:afterAutospacing="off"/>
-              <w:rPr>
-                <w:rFonts w:ascii="Times New Roman" w:hAnsi="Times New Roman" w:eastAsia="Times New Roman" w:cs="Times New Roman"/>
-                <w:b w:val="0"/>
-                <w:bCs w:val="0"/>
-                <w:i w:val="0"/>
-                <w:iCs w:val="0"/>
-                <w:strike w:val="0"/>
-                <w:dstrike w:val="0"/>
-                <w:color w:val="000000" w:themeColor="text1" w:themeTint="FF" w:themeShade="FF"/>
-                <w:sz w:val="22"/>
-                <w:szCs w:val="22"/>
-                <w:u w:val="none"/>
-              </w:rPr>
-            </w:pPr>
-            <w:r>
-              <w:rPr>
-                <w:rFonts w:ascii="Times New Roman" w:hAnsi="Times New Roman" w:eastAsia="Times New Roman" w:cs="Times New Roman"/>
-                <w:b w:val="0"/>
-                <w:bCs w:val="0"/>
-                <w:i w:val="0"/>
-                <w:iCs w:val="0"/>
-                <w:strike w:val="0"/>
-                <w:dstrike w:val="0"/>
-                <w:color w:val="000000" w:themeColor="text1" w:themeTint="FF" w:themeShade="FF"/>
-                <w:sz w:val="22"/>
-                <w:szCs w:val="22"/>
-                <w:u w:val="none"/>
-              </w:rPr>
-              <w:t>0.03</w:t>
-            </w:r>
-          </w:p>
-        </w:tc>
-        <w:tc>
-          <w:tcPr>
-            <w:tcW w:w="1170" w:type="dxa"/>
-            <w:tcMar/>
-          </w:tcPr>
-          <w:p>
-            <w:pPr>
-              <w:spacing w:before="0" w:beforeAutospacing="off" w:after="0" w:afterAutospacing="off"/>
-              <w:rPr>
-                <w:rFonts w:ascii="Times New Roman" w:hAnsi="Times New Roman" w:eastAsia="Times New Roman" w:cs="Times New Roman"/>
-                <w:b w:val="0"/>
-                <w:bCs w:val="0"/>
-                <w:i w:val="0"/>
-                <w:iCs w:val="0"/>
-                <w:strike w:val="0"/>
-                <w:dstrike w:val="0"/>
-                <w:color w:val="000000" w:themeColor="text1" w:themeTint="FF" w:themeShade="FF"/>
-                <w:sz w:val="22"/>
-                <w:szCs w:val="22"/>
-                <w:u w:val="none"/>
-              </w:rPr>
-            </w:pPr>
-            <w:r>
-              <w:rPr>
-                <w:rFonts w:ascii="Times New Roman" w:hAnsi="Times New Roman" w:eastAsia="Times New Roman" w:cs="Times New Roman"/>
-                <w:b w:val="0"/>
-                <w:bCs w:val="0"/>
-                <w:i w:val="0"/>
-                <w:iCs w:val="0"/>
-                <w:strike w:val="0"/>
-                <w:dstrike w:val="0"/>
-                <w:color w:val="000000" w:themeColor="text1" w:themeTint="FF" w:themeShade="FF"/>
-                <w:sz w:val="22"/>
-                <w:szCs w:val="22"/>
-                <w:u w:val="none"/>
-              </w:rPr>
-              <w:t>-0.13</w:t>
-            </w:r>
-          </w:p>
-        </w:tc>
-        <w:tc>
-          <w:tcPr>
-            <w:tcW w:w="1170" w:type="dxa"/>
-            <w:tcMar/>
-          </w:tcPr>
-          <w:p>
-            <w:pPr>
-              <w:spacing w:before="0" w:beforeAutospacing="off" w:after="0" w:afterAutospacing="off"/>
-              <w:rPr>
-                <w:rFonts w:ascii="Times New Roman" w:hAnsi="Times New Roman" w:eastAsia="Times New Roman" w:cs="Times New Roman"/>
-                <w:b w:val="1"/>
-                <w:bCs w:val="1"/>
-                <w:i w:val="0"/>
-                <w:iCs w:val="0"/>
-                <w:strike w:val="0"/>
-                <w:dstrike w:val="0"/>
-                <w:color w:val="000000" w:themeColor="text1" w:themeTint="FF" w:themeShade="FF"/>
-                <w:sz w:val="22"/>
-                <w:szCs w:val="22"/>
-                <w:u w:val="none"/>
-              </w:rPr>
-            </w:pPr>
-            <w:r>
-              <w:rPr>
-                <w:rFonts w:ascii="Times New Roman" w:hAnsi="Times New Roman" w:eastAsia="Times New Roman" w:cs="Times New Roman"/>
-                <w:b w:val="1"/>
-                <w:bCs w:val="1"/>
-                <w:i w:val="0"/>
-                <w:iCs w:val="0"/>
-                <w:strike w:val="0"/>
-                <w:dstrike w:val="0"/>
-                <w:color w:val="000000" w:themeColor="text1" w:themeTint="FF" w:themeShade="FF"/>
-                <w:sz w:val="22"/>
-                <w:szCs w:val="22"/>
-                <w:u w:val="none"/>
-              </w:rPr>
-              <w:t>0.93</w:t>
-            </w:r>
+              <w:pStyle w:val="Normal"/>
+              <w:rPr>
+                <w:rFonts w:ascii="Times New Roman" w:hAnsi="Times New Roman" w:eastAsia="Times New Roman" w:cs="Times New Roman"/>
+                <w:b w:val="0"/>
+                <w:bCs w:val="0"/>
+                <w:i w:val="0"/>
+                <w:iCs w:val="0"/>
+                <w:strike w:val="0"/>
+                <w:dstrike w:val="0"/>
+                <w:color w:val="000000" w:themeColor="text1" w:themeTint="FF" w:themeShade="FF"/>
+                <w:sz w:val="22"/>
+                <w:szCs w:val="22"/>
+                <w:u w:val="none"/>
+              </w:rPr>
+            </w:pPr>
           </w:p>
         </w:tc>
       </w:tr>
@@ -2290,13 +2178,93 @@
                 <w:szCs w:val="22"/>
                 <w:u w:val="none"/>
               </w:rPr>
-              <w:t>Organic Carbon</w:t>
+              <w:t>EC</w:t>
             </w:r>
           </w:p>
         </w:tc>
         <w:tc>
           <w:tcPr>
             <w:tcW w:w="975" w:type="dxa"/>
+            <w:tcMar/>
+          </w:tcPr>
+          <w:p>
+            <w:pPr>
+              <w:spacing w:before="0" w:beforeAutospacing="off" w:after="0" w:afterAutospacing="off"/>
+              <w:rPr>
+                <w:rFonts w:ascii="Times New Roman" w:hAnsi="Times New Roman" w:eastAsia="Times New Roman" w:cs="Times New Roman"/>
+                <w:b w:val="0"/>
+                <w:bCs w:val="0"/>
+                <w:i w:val="0"/>
+                <w:iCs w:val="0"/>
+                <w:strike w:val="0"/>
+                <w:dstrike w:val="0"/>
+                <w:color w:val="000000" w:themeColor="text1" w:themeTint="FF" w:themeShade="FF"/>
+                <w:sz w:val="22"/>
+                <w:szCs w:val="22"/>
+                <w:u w:val="none"/>
+              </w:rPr>
+            </w:pPr>
+            <w:r>
+              <w:rPr>
+                <w:rFonts w:ascii="Times New Roman" w:hAnsi="Times New Roman" w:eastAsia="Times New Roman" w:cs="Times New Roman"/>
+                <w:b w:val="0"/>
+                <w:bCs w:val="0"/>
+                <w:i w:val="0"/>
+                <w:iCs w:val="0"/>
+                <w:strike w:val="0"/>
+                <w:dstrike w:val="0"/>
+                <w:color w:val="000000" w:themeColor="text1" w:themeTint="FF" w:themeShade="FF"/>
+                <w:sz w:val="22"/>
+                <w:szCs w:val="22"/>
+                <w:u w:val="none"/>
+              </w:rPr>
+              <w:t>-0.15</w:t>
+            </w:r>
+          </w:p>
+        </w:tc>
+        <w:tc>
+          <w:tcPr>
+            <w:tcW w:w="1005" w:type="dxa"/>
+            <w:tcMar/>
+          </w:tcPr>
+          <w:p>
+            <w:pPr>
+              <w:spacing w:before="0" w:beforeAutospacing="off" w:after="0" w:afterAutospacing="off"/>
+              <w:rPr>
+                <w:rFonts w:ascii="Times New Roman" w:hAnsi="Times New Roman" w:eastAsia="Times New Roman" w:cs="Times New Roman"/>
+                <w:b w:val="0"/>
+                <w:bCs w:val="0"/>
+                <w:i w:val="0"/>
+                <w:iCs w:val="0"/>
+                <w:strike w:val="0"/>
+                <w:dstrike w:val="0"/>
+                <w:color w:val="000000" w:themeColor="text1" w:themeTint="FF" w:themeShade="FF"/>
+                <w:sz w:val="22"/>
+                <w:szCs w:val="22"/>
+                <w:u w:val="none"/>
+              </w:rPr>
+            </w:pPr>
+            <w:r>
+              <w:rPr>
+                <w:rFonts w:ascii="Times New Roman" w:hAnsi="Times New Roman" w:eastAsia="Times New Roman" w:cs="Times New Roman"/>
+                <w:b w:val="0"/>
+                <w:bCs w:val="0"/>
+                <w:i w:val="0"/>
+                <w:iCs w:val="0"/>
+                <w:strike w:val="0"/>
+                <w:dstrike w:val="0"/>
+                <w:color w:val="000000" w:themeColor="text1" w:themeTint="FF" w:themeShade="FF"/>
+                <w:sz w:val="22"/>
+                <w:szCs w:val="22"/>
+                <w:u w:val="none"/>
+              </w:rPr>
+              <w:t>0.36</w:t>
+            </w:r>
+          </w:p>
+        </w:tc>
+        <w:tc>
+          <w:tcPr>
+            <w:tcW w:w="1020" w:type="dxa"/>
             <w:tcMar/>
           </w:tcPr>
           <w:p>
@@ -2330,87 +2298,87 @@
                 <w:szCs w:val="22"/>
                 <w:u w:val="none"/>
               </w:rPr>
-              <w:t>0.85</w:t>
-            </w:r>
-          </w:p>
-        </w:tc>
-        <w:tc>
-          <w:tcPr>
-            <w:tcW w:w="1005" w:type="dxa"/>
-            <w:tcMar/>
-          </w:tcPr>
-          <w:p>
-            <w:pPr>
-              <w:spacing w:before="0" w:beforeAutospacing="off" w:after="0" w:afterAutospacing="off"/>
-              <w:rPr>
-                <w:rFonts w:ascii="Times New Roman" w:hAnsi="Times New Roman" w:eastAsia="Times New Roman" w:cs="Times New Roman"/>
-                <w:b w:val="0"/>
-                <w:bCs w:val="0"/>
-                <w:i w:val="0"/>
-                <w:iCs w:val="0"/>
-                <w:strike w:val="0"/>
-                <w:dstrike w:val="0"/>
-                <w:color w:val="000000" w:themeColor="text1" w:themeTint="FF" w:themeShade="FF"/>
-                <w:sz w:val="22"/>
-                <w:szCs w:val="22"/>
-                <w:u w:val="none"/>
-              </w:rPr>
-            </w:pPr>
-            <w:r>
-              <w:rPr>
-                <w:rFonts w:ascii="Times New Roman" w:hAnsi="Times New Roman" w:eastAsia="Times New Roman" w:cs="Times New Roman"/>
-                <w:b w:val="0"/>
-                <w:bCs w:val="0"/>
-                <w:i w:val="0"/>
-                <w:iCs w:val="0"/>
-                <w:strike w:val="0"/>
-                <w:dstrike w:val="0"/>
-                <w:color w:val="000000" w:themeColor="text1" w:themeTint="FF" w:themeShade="FF"/>
-                <w:sz w:val="22"/>
-                <w:szCs w:val="22"/>
-                <w:u w:val="none"/>
-              </w:rPr>
-              <w:t>-0.14</w:t>
-            </w:r>
-          </w:p>
-        </w:tc>
-        <w:tc>
-          <w:tcPr>
-            <w:tcW w:w="1020" w:type="dxa"/>
-            <w:tcMar/>
-          </w:tcPr>
-          <w:p>
-            <w:pPr>
-              <w:spacing w:before="0" w:beforeAutospacing="off" w:after="0" w:afterAutospacing="off"/>
-              <w:rPr>
-                <w:rFonts w:ascii="Times New Roman" w:hAnsi="Times New Roman" w:eastAsia="Times New Roman" w:cs="Times New Roman"/>
-                <w:b w:val="0"/>
-                <w:bCs w:val="0"/>
-                <w:i w:val="0"/>
-                <w:iCs w:val="0"/>
-                <w:strike w:val="0"/>
-                <w:dstrike w:val="0"/>
-                <w:color w:val="000000" w:themeColor="text1" w:themeTint="FF" w:themeShade="FF"/>
-                <w:sz w:val="22"/>
-                <w:szCs w:val="22"/>
-                <w:u w:val="none"/>
-              </w:rPr>
-            </w:pPr>
-            <w:r>
-              <w:rPr>
-                <w:rFonts w:ascii="Times New Roman" w:hAnsi="Times New Roman" w:eastAsia="Times New Roman" w:cs="Times New Roman"/>
-                <w:b w:val="0"/>
-                <w:bCs w:val="0"/>
-                <w:i w:val="0"/>
-                <w:iCs w:val="0"/>
-                <w:strike w:val="0"/>
-                <w:dstrike w:val="0"/>
-                <w:color w:val="000000" w:themeColor="text1" w:themeTint="FF" w:themeShade="FF"/>
-                <w:sz w:val="22"/>
-                <w:szCs w:val="22"/>
-                <w:u w:val="none"/>
-              </w:rPr>
-              <w:t>-0.04</w:t>
+              <w:t>0.86</w:t>
+            </w:r>
+          </w:p>
+        </w:tc>
+        <w:tc>
+          <w:tcPr>
+            <w:tcW w:w="1170" w:type="dxa"/>
+            <w:tcMar/>
+          </w:tcPr>
+          <w:p>
+            <w:pPr>
+              <w:spacing w:before="0" w:beforeAutospacing="off" w:after="0" w:afterAutospacing="off"/>
+              <w:rPr>
+                <w:rFonts w:ascii="Times New Roman" w:hAnsi="Times New Roman" w:eastAsia="Times New Roman" w:cs="Times New Roman"/>
+                <w:b w:val="0"/>
+                <w:bCs w:val="0"/>
+                <w:i w:val="0"/>
+                <w:iCs w:val="0"/>
+                <w:strike w:val="0"/>
+                <w:dstrike w:val="0"/>
+                <w:color w:val="000000" w:themeColor="text1" w:themeTint="FF" w:themeShade="FF"/>
+                <w:sz w:val="22"/>
+                <w:szCs w:val="22"/>
+                <w:u w:val="none"/>
+              </w:rPr>
+            </w:pPr>
+            <w:r>
+              <w:rPr>
+                <w:rFonts w:ascii="Times New Roman" w:hAnsi="Times New Roman" w:eastAsia="Times New Roman" w:cs="Times New Roman"/>
+                <w:b w:val="0"/>
+                <w:bCs w:val="0"/>
+                <w:i w:val="0"/>
+                <w:iCs w:val="0"/>
+                <w:strike w:val="0"/>
+                <w:dstrike w:val="0"/>
+                <w:color w:val="000000" w:themeColor="text1" w:themeTint="FF" w:themeShade="FF"/>
+                <w:sz w:val="22"/>
+                <w:szCs w:val="22"/>
+                <w:u w:val="none"/>
+              </w:rPr>
+              <w:t>0.003</w:t>
+            </w:r>
+          </w:p>
+        </w:tc>
+        <w:tc>
+          <w:tcPr>
+            <w:tcW w:w="1170" w:type="dxa"/>
+            <w:tcMar/>
+          </w:tcPr>
+          <w:p>
+            <w:pPr>
+              <w:spacing w:before="0" w:beforeAutospacing="off" w:after="0" w:afterAutospacing="off"/>
+              <w:rPr>
+                <w:rFonts w:ascii="Times New Roman" w:hAnsi="Times New Roman" w:eastAsia="Times New Roman" w:cs="Times New Roman"/>
+                <w:b w:val="0"/>
+                <w:bCs w:val="0"/>
+                <w:i w:val="0"/>
+                <w:iCs w:val="0"/>
+                <w:strike w:val="0"/>
+                <w:dstrike w:val="0"/>
+                <w:color w:val="000000" w:themeColor="text1" w:themeTint="FF" w:themeShade="FF"/>
+                <w:sz w:val="22"/>
+                <w:szCs w:val="22"/>
+                <w:u w:val="none"/>
+              </w:rPr>
+            </w:pPr>
+            <w:r>
+              <w:rPr>
+                <w:rFonts w:ascii="Times New Roman" w:hAnsi="Times New Roman" w:eastAsia="Times New Roman" w:cs="Times New Roman"/>
+                <w:b w:val="0"/>
+                <w:bCs w:val="0"/>
+                <w:i w:val="0"/>
+                <w:iCs w:val="0"/>
+                <w:strike w:val="0"/>
+                <w:dstrike w:val="0"/>
+                <w:color w:val="000000" w:themeColor="text1" w:themeTint="FF" w:themeShade="FF"/>
+                <w:sz w:val="22"/>
+                <w:szCs w:val="22"/>
+                <w:u w:val="none"/>
+              </w:rPr>
+              <w:t>-0.1</w:t>
             </w:r>
           </w:p>
         </w:tc>
@@ -2450,87 +2418,7 @@
                 <w:szCs w:val="22"/>
                 <w:u w:val="none"/>
               </w:rPr>
-              <w:t>0.80</w:t>
-            </w:r>
-          </w:p>
-        </w:tc>
-        <w:tc>
-          <w:tcPr>
-            <w:tcW w:w="1170" w:type="dxa"/>
-            <w:tcMar/>
-          </w:tcPr>
-          <w:p>
-            <w:pPr>
-              <w:spacing w:before="0" w:beforeAutospacing="off" w:after="0" w:afterAutospacing="off"/>
-              <w:rPr>
-                <w:rFonts w:ascii="Times New Roman" w:hAnsi="Times New Roman" w:eastAsia="Times New Roman" w:cs="Times New Roman"/>
-                <w:b w:val="0"/>
-                <w:bCs w:val="0"/>
-                <w:i w:val="0"/>
-                <w:iCs w:val="0"/>
-                <w:strike w:val="0"/>
-                <w:dstrike w:val="0"/>
-                <w:color w:val="000000" w:themeColor="text1" w:themeTint="FF" w:themeShade="FF"/>
-                <w:sz w:val="22"/>
-                <w:szCs w:val="22"/>
-                <w:u w:val="none"/>
-              </w:rPr>
-            </w:pPr>
-            <w:r>
-              <w:rPr>
-                <w:rFonts w:ascii="Times New Roman" w:hAnsi="Times New Roman" w:eastAsia="Times New Roman" w:cs="Times New Roman"/>
-                <w:b w:val="0"/>
-                <w:bCs w:val="0"/>
-                <w:i w:val="0"/>
-                <w:iCs w:val="0"/>
-                <w:strike w:val="0"/>
-                <w:dstrike w:val="0"/>
-                <w:color w:val="000000" w:themeColor="text1" w:themeTint="FF" w:themeShade="FF"/>
-                <w:sz w:val="22"/>
-                <w:szCs w:val="22"/>
-                <w:u w:val="none"/>
-              </w:rPr>
-              <w:t>0.24</w:t>
-            </w:r>
-          </w:p>
-        </w:tc>
-        <w:tc>
-          <w:tcPr>
-            <w:tcW w:w="1170" w:type="dxa"/>
-            <w:tcMar/>
-          </w:tcPr>
-          <w:p>
-            <w:pPr>
-              <w:spacing w:before="0" w:beforeAutospacing="off" w:after="0" w:afterAutospacing="off"/>
-              <w:rPr>
-                <w:rFonts w:ascii="Times New Roman" w:hAnsi="Times New Roman" w:eastAsia="Times New Roman" w:cs="Times New Roman"/>
-                <w:b w:val="0"/>
-                <w:bCs w:val="0"/>
-                <w:i w:val="0"/>
-                <w:iCs w:val="0"/>
-                <w:strike w:val="0"/>
-                <w:dstrike w:val="0"/>
-                <w:color w:val="000000" w:themeColor="text1" w:themeTint="FF" w:themeShade="FF"/>
-                <w:sz w:val="22"/>
-                <w:szCs w:val="22"/>
-                <w:u w:val="none"/>
-              </w:rPr>
-            </w:pPr>
-            <w:r>
-              <w:rPr>
-                <w:rFonts w:ascii="Times New Roman" w:hAnsi="Times New Roman" w:eastAsia="Times New Roman" w:cs="Times New Roman"/>
-                <w:b w:val="0"/>
-                <w:bCs w:val="0"/>
-                <w:i w:val="0"/>
-                <w:iCs w:val="0"/>
-                <w:strike w:val="0"/>
-                <w:dstrike w:val="0"/>
-                <w:color w:val="000000" w:themeColor="text1" w:themeTint="FF" w:themeShade="FF"/>
-                <w:sz w:val="22"/>
-                <w:szCs w:val="22"/>
-                <w:u w:val="none"/>
-              </w:rPr>
-              <w:t>-0.21</w:t>
+              <w:t>0.94</w:t>
             </w:r>
           </w:p>
         </w:tc>
@@ -2575,53 +2463,13 @@
                 <w:szCs w:val="22"/>
                 <w:u w:val="none"/>
               </w:rPr>
-              <w:t>Nitrogen</w:t>
+              <w:t>Organic Carbon</w:t>
             </w:r>
           </w:p>
         </w:tc>
         <w:tc>
           <w:tcPr>
             <w:tcW w:w="975" w:type="dxa"/>
-            <w:tcMar/>
-          </w:tcPr>
-          <w:p>
-            <w:pPr>
-              <w:spacing w:before="0" w:beforeAutospacing="off" w:after="0" w:afterAutospacing="off"/>
-              <w:rPr>
-                <w:rFonts w:ascii="Times New Roman" w:hAnsi="Times New Roman" w:eastAsia="Times New Roman" w:cs="Times New Roman"/>
-                <w:b w:val="0"/>
-                <w:bCs w:val="0"/>
-                <w:i w:val="0"/>
-                <w:iCs w:val="0"/>
-                <w:strike w:val="0"/>
-                <w:dstrike w:val="0"/>
-                <w:color w:val="000000" w:themeColor="text1" w:themeTint="FF" w:themeShade="FF"/>
-                <w:sz w:val="22"/>
-                <w:szCs w:val="22"/>
-                <w:u w:val="none"/>
-              </w:rPr>
-            </w:pPr>
-            <w:r>
-              <w:rPr>
-                <w:rFonts w:ascii="Times New Roman" w:hAnsi="Times New Roman" w:eastAsia="Times New Roman" w:cs="Times New Roman"/>
-                <w:b w:val="0"/>
-                <w:bCs w:val="0"/>
-                <w:i w:val="0"/>
-                <w:iCs w:val="0"/>
-                <w:strike w:val="0"/>
-                <w:dstrike w:val="0"/>
-                <w:color w:val="000000" w:themeColor="text1" w:themeTint="FF" w:themeShade="FF"/>
-                <w:sz w:val="22"/>
-                <w:szCs w:val="22"/>
-                <w:u w:val="none"/>
-              </w:rPr>
-              <w:t>0.649</w:t>
-            </w:r>
-          </w:p>
-        </w:tc>
-        <w:tc>
-          <w:tcPr>
-            <w:tcW w:w="1005" w:type="dxa"/>
             <w:tcMar/>
           </w:tcPr>
           <w:p>
@@ -2655,7 +2503,47 @@
                 <w:szCs w:val="22"/>
                 <w:u w:val="none"/>
               </w:rPr>
-              <w:t>0.651</w:t>
+              <w:t>0.85</w:t>
+            </w:r>
+          </w:p>
+        </w:tc>
+        <w:tc>
+          <w:tcPr>
+            <w:tcW w:w="1005" w:type="dxa"/>
+            <w:tcMar/>
+          </w:tcPr>
+          <w:p>
+            <w:pPr>
+              <w:spacing w:before="0" w:beforeAutospacing="off" w:after="0" w:afterAutospacing="off"/>
+              <w:rPr>
+                <w:rFonts w:ascii="Times New Roman" w:hAnsi="Times New Roman" w:eastAsia="Times New Roman" w:cs="Times New Roman"/>
+                <w:b w:val="0"/>
+                <w:bCs w:val="0"/>
+                <w:i w:val="0"/>
+                <w:iCs w:val="0"/>
+                <w:strike w:val="0"/>
+                <w:dstrike w:val="0"/>
+                <w:color w:val="000000" w:themeColor="text1" w:themeTint="FF" w:themeShade="FF"/>
+                <w:sz w:val="22"/>
+                <w:szCs w:val="22"/>
+                <w:u w:val="none"/>
+              </w:rPr>
+            </w:pPr>
+            <w:r>
+              <w:rPr>
+                <w:rFonts w:ascii="Times New Roman" w:hAnsi="Times New Roman" w:eastAsia="Times New Roman" w:cs="Times New Roman"/>
+                <w:b w:val="0"/>
+                <w:bCs w:val="0"/>
+                <w:i w:val="0"/>
+                <w:iCs w:val="0"/>
+                <w:strike w:val="0"/>
+                <w:dstrike w:val="0"/>
+                <w:color w:val="000000" w:themeColor="text1" w:themeTint="FF" w:themeShade="FF"/>
+                <w:sz w:val="22"/>
+                <w:szCs w:val="22"/>
+                <w:u w:val="none"/>
+              </w:rPr>
+              <w:t>-0.15</w:t>
             </w:r>
           </w:p>
         </w:tc>
@@ -2695,47 +2583,7 @@
                 <w:szCs w:val="22"/>
                 <w:u w:val="none"/>
               </w:rPr>
-              <w:t>-0.04</w:t>
-            </w:r>
-          </w:p>
-        </w:tc>
-        <w:tc>
-          <w:tcPr>
-            <w:tcW w:w="1170" w:type="dxa"/>
-            <w:tcMar/>
-          </w:tcPr>
-          <w:p>
-            <w:pPr>
-              <w:spacing w:before="0" w:beforeAutospacing="off" w:after="0" w:afterAutospacing="off"/>
-              <w:rPr>
-                <w:rFonts w:ascii="Times New Roman" w:hAnsi="Times New Roman" w:eastAsia="Times New Roman" w:cs="Times New Roman"/>
-                <w:b w:val="0"/>
-                <w:bCs w:val="0"/>
-                <w:i w:val="0"/>
-                <w:iCs w:val="0"/>
-                <w:strike w:val="0"/>
-                <w:dstrike w:val="0"/>
-                <w:color w:val="000000" w:themeColor="text1" w:themeTint="FF" w:themeShade="FF"/>
-                <w:sz w:val="22"/>
-                <w:szCs w:val="22"/>
-                <w:u w:val="none"/>
-              </w:rPr>
-            </w:pPr>
-            <w:r>
-              <w:rPr>
-                <w:rFonts w:ascii="Times New Roman" w:hAnsi="Times New Roman" w:eastAsia="Times New Roman" w:cs="Times New Roman"/>
-                <w:b w:val="0"/>
-                <w:bCs w:val="0"/>
-                <w:i w:val="0"/>
-                <w:iCs w:val="0"/>
-                <w:strike w:val="0"/>
-                <w:dstrike w:val="0"/>
-                <w:color w:val="000000" w:themeColor="text1" w:themeTint="FF" w:themeShade="FF"/>
-                <w:sz w:val="22"/>
-                <w:szCs w:val="22"/>
-                <w:u w:val="none"/>
-              </w:rPr>
-              <w:t>0.4</w:t>
+              <w:t>-0.02</w:t>
             </w:r>
           </w:p>
         </w:tc>
@@ -2775,7 +2623,7 @@
                 <w:szCs w:val="22"/>
                 <w:u w:val="none"/>
               </w:rPr>
-              <w:t>0.79</w:t>
+              <w:t>0.82</w:t>
             </w:r>
           </w:p>
         </w:tc>
@@ -2815,7 +2663,47 @@
                 <w:szCs w:val="22"/>
                 <w:u w:val="none"/>
               </w:rPr>
-              <w:t>0.24</w:t>
+              <w:t>0.19</w:t>
+            </w:r>
+          </w:p>
+        </w:tc>
+        <w:tc>
+          <w:tcPr>
+            <w:tcW w:w="1170" w:type="dxa"/>
+            <w:tcMar/>
+          </w:tcPr>
+          <w:p>
+            <w:pPr>
+              <w:spacing w:before="0" w:beforeAutospacing="off" w:after="0" w:afterAutospacing="off"/>
+              <w:rPr>
+                <w:rFonts w:ascii="Times New Roman" w:hAnsi="Times New Roman" w:eastAsia="Times New Roman" w:cs="Times New Roman"/>
+                <w:b w:val="0"/>
+                <w:bCs w:val="0"/>
+                <w:i w:val="0"/>
+                <w:iCs w:val="0"/>
+                <w:strike w:val="0"/>
+                <w:dstrike w:val="0"/>
+                <w:color w:val="000000" w:themeColor="text1" w:themeTint="FF" w:themeShade="FF"/>
+                <w:sz w:val="22"/>
+                <w:szCs w:val="22"/>
+                <w:u w:val="none"/>
+              </w:rPr>
+            </w:pPr>
+            <w:r>
+              <w:rPr>
+                <w:rFonts w:ascii="Times New Roman" w:hAnsi="Times New Roman" w:eastAsia="Times New Roman" w:cs="Times New Roman"/>
+                <w:b w:val="0"/>
+                <w:bCs w:val="0"/>
+                <w:i w:val="0"/>
+                <w:iCs w:val="0"/>
+                <w:strike w:val="0"/>
+                <w:dstrike w:val="0"/>
+                <w:color w:val="000000" w:themeColor="text1" w:themeTint="FF" w:themeShade="FF"/>
+                <w:sz w:val="22"/>
+                <w:szCs w:val="22"/>
+                <w:u w:val="none"/>
+              </w:rPr>
+              <w:t>-0.2</w:t>
             </w:r>
           </w:p>
         </w:tc>
@@ -2860,7 +2748,7 @@
                 <w:szCs w:val="22"/>
                 <w:u w:val="none"/>
               </w:rPr>
-              <w:t>CEC</w:t>
+              <w:t>Nitrogen</w:t>
             </w:r>
           </w:p>
         </w:tc>
@@ -2900,7 +2788,7 @@
                 <w:szCs w:val="22"/>
                 <w:u w:val="none"/>
               </w:rPr>
-              <w:t>0.85</w:t>
+              <w:t>0.66</w:t>
             </w:r>
           </w:p>
         </w:tc>
@@ -2940,7 +2828,7 @@
                 <w:szCs w:val="22"/>
                 <w:u w:val="none"/>
               </w:rPr>
-              <w:t>-0.33</w:t>
+              <w:t>0.63</w:t>
             </w:r>
           </w:p>
         </w:tc>
@@ -2980,7 +2868,47 @@
                 <w:szCs w:val="22"/>
                 <w:u w:val="none"/>
               </w:rPr>
-              <w:t>0.04</w:t>
+              <w:t>0.01</w:t>
+            </w:r>
+          </w:p>
+        </w:tc>
+        <w:tc>
+          <w:tcPr>
+            <w:tcW w:w="1170" w:type="dxa"/>
+            <w:tcMar/>
+          </w:tcPr>
+          <w:p>
+            <w:pPr>
+              <w:spacing w:before="0" w:beforeAutospacing="off" w:after="0" w:afterAutospacing="off"/>
+              <w:rPr>
+                <w:rFonts w:ascii="Times New Roman" w:hAnsi="Times New Roman" w:eastAsia="Times New Roman" w:cs="Times New Roman"/>
+                <w:b w:val="0"/>
+                <w:bCs w:val="0"/>
+                <w:i w:val="0"/>
+                <w:iCs w:val="0"/>
+                <w:strike w:val="0"/>
+                <w:dstrike w:val="0"/>
+                <w:color w:val="000000" w:themeColor="text1" w:themeTint="FF" w:themeShade="FF"/>
+                <w:sz w:val="22"/>
+                <w:szCs w:val="22"/>
+                <w:u w:val="none"/>
+              </w:rPr>
+            </w:pPr>
+            <w:r>
+              <w:rPr>
+                <w:rFonts w:ascii="Times New Roman" w:hAnsi="Times New Roman" w:eastAsia="Times New Roman" w:cs="Times New Roman"/>
+                <w:b w:val="0"/>
+                <w:bCs w:val="0"/>
+                <w:i w:val="0"/>
+                <w:iCs w:val="0"/>
+                <w:strike w:val="0"/>
+                <w:dstrike w:val="0"/>
+                <w:color w:val="000000" w:themeColor="text1" w:themeTint="FF" w:themeShade="FF"/>
+                <w:sz w:val="22"/>
+                <w:szCs w:val="22"/>
+                <w:u w:val="none"/>
+              </w:rPr>
+              <w:t>0.44</w:t>
             </w:r>
           </w:p>
         </w:tc>
@@ -3020,7 +2948,7 @@
                 <w:szCs w:val="22"/>
                 <w:u w:val="none"/>
               </w:rPr>
-              <w:t>0.88</w:t>
+              <w:t>0.77</w:t>
             </w:r>
           </w:p>
         </w:tc>
@@ -3060,47 +2988,7 @@
                 <w:szCs w:val="22"/>
                 <w:u w:val="none"/>
               </w:rPr>
-              <w:t>0.05</w:t>
-            </w:r>
-          </w:p>
-        </w:tc>
-        <w:tc>
-          <w:tcPr>
-            <w:tcW w:w="1170" w:type="dxa"/>
-            <w:tcMar/>
-          </w:tcPr>
-          <w:p>
-            <w:pPr>
-              <w:spacing w:before="0" w:beforeAutospacing="off" w:after="0" w:afterAutospacing="off"/>
-              <w:rPr>
-                <w:rFonts w:ascii="Times New Roman" w:hAnsi="Times New Roman" w:eastAsia="Times New Roman" w:cs="Times New Roman"/>
-                <w:b w:val="0"/>
-                <w:bCs w:val="0"/>
-                <w:i w:val="0"/>
-                <w:iCs w:val="0"/>
-                <w:strike w:val="0"/>
-                <w:dstrike w:val="0"/>
-                <w:color w:val="000000" w:themeColor="text1" w:themeTint="FF" w:themeShade="FF"/>
-                <w:sz w:val="22"/>
-                <w:szCs w:val="22"/>
-                <w:u w:val="none"/>
-              </w:rPr>
-            </w:pPr>
-            <w:r>
-              <w:rPr>
-                <w:rFonts w:ascii="Times New Roman" w:hAnsi="Times New Roman" w:eastAsia="Times New Roman" w:cs="Times New Roman"/>
-                <w:b w:val="0"/>
-                <w:bCs w:val="0"/>
-                <w:i w:val="0"/>
-                <w:iCs w:val="0"/>
-                <w:strike w:val="0"/>
-                <w:dstrike w:val="0"/>
-                <w:color w:val="000000" w:themeColor="text1" w:themeTint="FF" w:themeShade="FF"/>
-                <w:sz w:val="22"/>
-                <w:szCs w:val="22"/>
-                <w:u w:val="none"/>
-              </w:rPr>
-              <w:t>-0.25</w:t>
+              <w:t>0.21</w:t>
             </w:r>
           </w:p>
         </w:tc>
@@ -3116,20 +3004,36 @@
           </w:tcPr>
           <w:p>
             <w:pPr>
-              <w:pStyle w:val="Normal"/>
-              <w:rPr>
-                <w:rFonts w:ascii="Times New Roman" w:hAnsi="Times New Roman" w:eastAsia="Times New Roman" w:cs="Times New Roman"/>
-                <w:sz w:val="22"/>
-                <w:szCs w:val="22"/>
-              </w:rPr>
-            </w:pPr>
-            <w:r>
-              <w:rPr>
-                <w:rFonts w:ascii="Times New Roman" w:hAnsi="Times New Roman" w:eastAsia="Times New Roman" w:cs="Times New Roman"/>
-                <w:sz w:val="22"/>
-                <w:szCs w:val="22"/>
-              </w:rPr>
-              <w:t>Total Initial Eigenvalues</w:t>
+              <w:spacing w:before="0" w:beforeAutospacing="off" w:after="0" w:afterAutospacing="off"/>
+              <w:rPr>
+                <w:rFonts w:ascii="Times New Roman" w:hAnsi="Times New Roman" w:eastAsia="Times New Roman" w:cs="Times New Roman"/>
+                <w:b w:val="0"/>
+                <w:bCs w:val="0"/>
+                <w:i w:val="0"/>
+                <w:iCs w:val="0"/>
+                <w:strike w:val="0"/>
+                <w:dstrike w:val="0"/>
+                <w:color w:val="000000" w:themeColor="text1" w:themeTint="FF" w:themeShade="FF"/>
+                <w:sz w:val="22"/>
+                <w:szCs w:val="22"/>
+                <w:u w:val="none"/>
+              </w:rPr>
+            </w:pPr>
+            <w:r>
+              <w:rPr>
+                <w:rFonts w:ascii="Times New Roman" w:hAnsi="Times New Roman" w:eastAsia="Times New Roman" w:cs="Times New Roman"/>
+                <w:b w:val="0"/>
+                <w:bCs w:val="0"/>
+                <w:i w:val="0"/>
+                <w:iCs w:val="0"/>
+                <w:strike w:val="0"/>
+                <w:dstrike w:val="0"/>
+                <w:color w:val="000000" w:themeColor="text1" w:themeTint="FF" w:themeShade="FF"/>
+                <w:sz w:val="22"/>
+                <w:szCs w:val="22"/>
+                <w:u w:val="none"/>
+              </w:rPr>
+              <w:t>CEC</w:t>
             </w:r>
           </w:p>
         </w:tc>
@@ -3140,38 +3044,36 @@
           </w:tcPr>
           <w:p>
             <w:pPr>
-              <w:pStyle w:val="Normal"/>
-              <w:rPr>
-                <w:rFonts w:ascii="Times New Roman" w:hAnsi="Times New Roman" w:eastAsia="Times New Roman" w:cs="Times New Roman"/>
-                <w:b w:val="0"/>
-                <w:bCs w:val="0"/>
-                <w:i w:val="0"/>
-                <w:iCs w:val="0"/>
-                <w:caps w:val="0"/>
-                <w:smallCaps w:val="0"/>
-                <w:noProof w:val="0"/>
-                <w:color w:val="000000" w:themeColor="text1" w:themeTint="FF" w:themeShade="FF"/>
-                <w:sz w:val="22"/>
-                <w:szCs w:val="22"/>
-                <w:lang w:val="en-US"/>
-              </w:rPr>
-            </w:pPr>
-            <w:r>
-              <w:rPr>
-                <w:rFonts w:ascii="Times New Roman" w:hAnsi="Times New Roman" w:eastAsia="Times New Roman" w:cs="Times New Roman"/>
-                <w:b w:val="0"/>
-                <w:bCs w:val="0"/>
-                <w:i w:val="0"/>
-                <w:iCs w:val="0"/>
-                <w:caps w:val="0"/>
-                <w:smallCaps w:val="0"/>
-                <w:noProof w:val="0"/>
-                <w:color w:val="000000" w:themeColor="text1" w:themeTint="FF" w:themeShade="FF"/>
-                <w:sz w:val="22"/>
-                <w:szCs w:val="22"/>
-                <w:lang w:val="en-US"/>
-              </w:rPr>
-              <w:t>4.255</w:t>
+              <w:spacing w:before="0" w:beforeAutospacing="off" w:after="0" w:afterAutospacing="off"/>
+              <w:rPr>
+                <w:rFonts w:ascii="Times New Roman" w:hAnsi="Times New Roman" w:eastAsia="Times New Roman" w:cs="Times New Roman"/>
+                <w:b w:val="1"/>
+                <w:bCs w:val="1"/>
+                <w:i w:val="0"/>
+                <w:iCs w:val="0"/>
+                <w:strike w:val="0"/>
+                <w:dstrike w:val="0"/>
+                <w:color w:val="000000" w:themeColor="text1" w:themeTint="FF" w:themeShade="FF"/>
+                <w:sz w:val="22"/>
+                <w:szCs w:val="22"/>
+                <w:u w:val="none"/>
+              </w:rPr>
+            </w:pPr>
+            <w:r>
+              <w:rPr>
+                <w:rFonts w:ascii="Times New Roman" w:hAnsi="Times New Roman" w:eastAsia="Times New Roman" w:cs="Times New Roman"/>
+                <w:b w:val="1"/>
+                <w:bCs w:val="1"/>
+                <w:i w:val="0"/>
+                <w:iCs w:val="0"/>
+                <w:strike w:val="0"/>
+                <w:dstrike w:val="0"/>
+                <w:color w:val="000000" w:themeColor="text1" w:themeTint="FF" w:themeShade="FF"/>
+                <w:sz w:val="22"/>
+                <w:szCs w:val="22"/>
+                <w:u w:val="none"/>
+              </w:rPr>
+              <w:t>0.85</w:t>
             </w:r>
           </w:p>
         </w:tc>
@@ -3182,38 +3084,36 @@
           </w:tcPr>
           <w:p>
             <w:pPr>
-              <w:pStyle w:val="Normal"/>
-              <w:rPr>
-                <w:rFonts w:ascii="Times New Roman" w:hAnsi="Times New Roman" w:eastAsia="Times New Roman" w:cs="Times New Roman"/>
-                <w:b w:val="0"/>
-                <w:bCs w:val="0"/>
-                <w:i w:val="0"/>
-                <w:iCs w:val="0"/>
-                <w:caps w:val="0"/>
-                <w:smallCaps w:val="0"/>
-                <w:noProof w:val="0"/>
-                <w:color w:val="000000" w:themeColor="text1" w:themeTint="FF" w:themeShade="FF"/>
-                <w:sz w:val="22"/>
-                <w:szCs w:val="22"/>
-                <w:lang w:val="en-US"/>
-              </w:rPr>
-            </w:pPr>
-            <w:r>
-              <w:rPr>
-                <w:rFonts w:ascii="Times New Roman" w:hAnsi="Times New Roman" w:eastAsia="Times New Roman" w:cs="Times New Roman"/>
-                <w:b w:val="0"/>
-                <w:bCs w:val="0"/>
-                <w:i w:val="0"/>
-                <w:iCs w:val="0"/>
-                <w:caps w:val="0"/>
-                <w:smallCaps w:val="0"/>
-                <w:noProof w:val="0"/>
-                <w:color w:val="000000" w:themeColor="text1" w:themeTint="FF" w:themeShade="FF"/>
-                <w:sz w:val="22"/>
-                <w:szCs w:val="22"/>
-                <w:lang w:val="en-US"/>
-              </w:rPr>
-              <w:t>2.469</w:t>
+              <w:spacing w:before="0" w:beforeAutospacing="off" w:after="0" w:afterAutospacing="off"/>
+              <w:rPr>
+                <w:rFonts w:ascii="Times New Roman" w:hAnsi="Times New Roman" w:eastAsia="Times New Roman" w:cs="Times New Roman"/>
+                <w:b w:val="0"/>
+                <w:bCs w:val="0"/>
+                <w:i w:val="0"/>
+                <w:iCs w:val="0"/>
+                <w:strike w:val="0"/>
+                <w:dstrike w:val="0"/>
+                <w:color w:val="000000" w:themeColor="text1" w:themeTint="FF" w:themeShade="FF"/>
+                <w:sz w:val="22"/>
+                <w:szCs w:val="22"/>
+                <w:u w:val="none"/>
+              </w:rPr>
+            </w:pPr>
+            <w:r>
+              <w:rPr>
+                <w:rFonts w:ascii="Times New Roman" w:hAnsi="Times New Roman" w:eastAsia="Times New Roman" w:cs="Times New Roman"/>
+                <w:b w:val="0"/>
+                <w:bCs w:val="0"/>
+                <w:i w:val="0"/>
+                <w:iCs w:val="0"/>
+                <w:strike w:val="0"/>
+                <w:dstrike w:val="0"/>
+                <w:color w:val="000000" w:themeColor="text1" w:themeTint="FF" w:themeShade="FF"/>
+                <w:sz w:val="22"/>
+                <w:szCs w:val="22"/>
+                <w:u w:val="none"/>
+              </w:rPr>
+              <w:t>-0.33</w:t>
             </w:r>
           </w:p>
         </w:tc>
@@ -3224,38 +3124,36 @@
           </w:tcPr>
           <w:p>
             <w:pPr>
-              <w:pStyle w:val="Normal"/>
-              <w:rPr>
-                <w:rFonts w:ascii="Times New Roman" w:hAnsi="Times New Roman" w:eastAsia="Times New Roman" w:cs="Times New Roman"/>
-                <w:b w:val="0"/>
-                <w:bCs w:val="0"/>
-                <w:i w:val="0"/>
-                <w:iCs w:val="0"/>
-                <w:caps w:val="0"/>
-                <w:smallCaps w:val="0"/>
-                <w:noProof w:val="0"/>
-                <w:color w:val="000000" w:themeColor="text1" w:themeTint="FF" w:themeShade="FF"/>
-                <w:sz w:val="22"/>
-                <w:szCs w:val="22"/>
-                <w:lang w:val="en-US"/>
-              </w:rPr>
-            </w:pPr>
-            <w:r>
-              <w:rPr>
-                <w:rFonts w:ascii="Times New Roman" w:hAnsi="Times New Roman" w:eastAsia="Times New Roman" w:cs="Times New Roman"/>
-                <w:b w:val="0"/>
-                <w:bCs w:val="0"/>
-                <w:i w:val="0"/>
-                <w:iCs w:val="0"/>
-                <w:caps w:val="0"/>
-                <w:smallCaps w:val="0"/>
-                <w:noProof w:val="0"/>
-                <w:color w:val="000000" w:themeColor="text1" w:themeTint="FF" w:themeShade="FF"/>
-                <w:sz w:val="22"/>
-                <w:szCs w:val="22"/>
-                <w:lang w:val="en-US"/>
-              </w:rPr>
-              <w:t>1.321</w:t>
+              <w:spacing w:before="0" w:beforeAutospacing="off" w:after="0" w:afterAutospacing="off"/>
+              <w:rPr>
+                <w:rFonts w:ascii="Times New Roman" w:hAnsi="Times New Roman" w:eastAsia="Times New Roman" w:cs="Times New Roman"/>
+                <w:b w:val="0"/>
+                <w:bCs w:val="0"/>
+                <w:i w:val="0"/>
+                <w:iCs w:val="0"/>
+                <w:strike w:val="0"/>
+                <w:dstrike w:val="0"/>
+                <w:color w:val="000000" w:themeColor="text1" w:themeTint="FF" w:themeShade="FF"/>
+                <w:sz w:val="22"/>
+                <w:szCs w:val="22"/>
+                <w:u w:val="none"/>
+              </w:rPr>
+            </w:pPr>
+            <w:r>
+              <w:rPr>
+                <w:rFonts w:ascii="Times New Roman" w:hAnsi="Times New Roman" w:eastAsia="Times New Roman" w:cs="Times New Roman"/>
+                <w:b w:val="0"/>
+                <w:bCs w:val="0"/>
+                <w:i w:val="0"/>
+                <w:iCs w:val="0"/>
+                <w:strike w:val="0"/>
+                <w:dstrike w:val="0"/>
+                <w:color w:val="000000" w:themeColor="text1" w:themeTint="FF" w:themeShade="FF"/>
+                <w:sz w:val="22"/>
+                <w:szCs w:val="22"/>
+                <w:u w:val="none"/>
+              </w:rPr>
+              <w:t>0.000004</w:t>
             </w:r>
           </w:p>
         </w:tc>
@@ -3266,38 +3164,36 @@
           </w:tcPr>
           <w:p>
             <w:pPr>
-              <w:pStyle w:val="Normal"/>
-              <w:rPr>
-                <w:rFonts w:ascii="Times New Roman" w:hAnsi="Times New Roman" w:eastAsia="Times New Roman" w:cs="Times New Roman"/>
-                <w:b w:val="0"/>
-                <w:bCs w:val="0"/>
-                <w:i w:val="0"/>
-                <w:iCs w:val="0"/>
-                <w:caps w:val="0"/>
-                <w:smallCaps w:val="0"/>
-                <w:noProof w:val="0"/>
-                <w:color w:val="000000" w:themeColor="text1" w:themeTint="FF" w:themeShade="FF"/>
-                <w:sz w:val="22"/>
-                <w:szCs w:val="22"/>
-                <w:lang w:val="en-US"/>
-              </w:rPr>
-            </w:pPr>
-            <w:r>
-              <w:rPr>
-                <w:rFonts w:ascii="Times New Roman" w:hAnsi="Times New Roman" w:eastAsia="Times New Roman" w:cs="Times New Roman"/>
-                <w:b w:val="0"/>
-                <w:bCs w:val="0"/>
-                <w:i w:val="0"/>
-                <w:iCs w:val="0"/>
-                <w:caps w:val="0"/>
-                <w:smallCaps w:val="0"/>
-                <w:noProof w:val="0"/>
-                <w:color w:val="000000" w:themeColor="text1" w:themeTint="FF" w:themeShade="FF"/>
-                <w:sz w:val="22"/>
-                <w:szCs w:val="22"/>
-                <w:lang w:val="en-US"/>
-              </w:rPr>
-              <w:t>3.843</w:t>
+              <w:spacing w:before="0" w:beforeAutospacing="off" w:after="0" w:afterAutospacing="off"/>
+              <w:rPr>
+                <w:rFonts w:ascii="Times New Roman" w:hAnsi="Times New Roman" w:eastAsia="Times New Roman" w:cs="Times New Roman"/>
+                <w:b w:val="1"/>
+                <w:bCs w:val="1"/>
+                <w:i w:val="0"/>
+                <w:iCs w:val="0"/>
+                <w:strike w:val="0"/>
+                <w:dstrike w:val="0"/>
+                <w:color w:val="000000" w:themeColor="text1" w:themeTint="FF" w:themeShade="FF"/>
+                <w:sz w:val="22"/>
+                <w:szCs w:val="22"/>
+                <w:u w:val="none"/>
+              </w:rPr>
+            </w:pPr>
+            <w:r>
+              <w:rPr>
+                <w:rFonts w:ascii="Times New Roman" w:hAnsi="Times New Roman" w:eastAsia="Times New Roman" w:cs="Times New Roman"/>
+                <w:b w:val="1"/>
+                <w:bCs w:val="1"/>
+                <w:i w:val="0"/>
+                <w:iCs w:val="0"/>
+                <w:strike w:val="0"/>
+                <w:dstrike w:val="0"/>
+                <w:color w:val="000000" w:themeColor="text1" w:themeTint="FF" w:themeShade="FF"/>
+                <w:sz w:val="22"/>
+                <w:szCs w:val="22"/>
+                <w:u w:val="none"/>
+              </w:rPr>
+              <w:t>0.87</w:t>
             </w:r>
           </w:p>
         </w:tc>
@@ -3308,38 +3204,36 @@
           </w:tcPr>
           <w:p>
             <w:pPr>
-              <w:pStyle w:val="Normal"/>
-              <w:rPr>
-                <w:rFonts w:ascii="Times New Roman" w:hAnsi="Times New Roman" w:eastAsia="Times New Roman" w:cs="Times New Roman"/>
-                <w:b w:val="0"/>
-                <w:bCs w:val="0"/>
-                <w:i w:val="0"/>
-                <w:iCs w:val="0"/>
-                <w:caps w:val="0"/>
-                <w:smallCaps w:val="0"/>
-                <w:noProof w:val="0"/>
-                <w:color w:val="000000" w:themeColor="text1" w:themeTint="FF" w:themeShade="FF"/>
-                <w:sz w:val="22"/>
-                <w:szCs w:val="22"/>
-                <w:lang w:val="en-US"/>
-              </w:rPr>
-            </w:pPr>
-            <w:r>
-              <w:rPr>
-                <w:rFonts w:ascii="Times New Roman" w:hAnsi="Times New Roman" w:eastAsia="Times New Roman" w:cs="Times New Roman"/>
-                <w:b w:val="0"/>
-                <w:bCs w:val="0"/>
-                <w:i w:val="0"/>
-                <w:iCs w:val="0"/>
-                <w:caps w:val="0"/>
-                <w:smallCaps w:val="0"/>
-                <w:noProof w:val="0"/>
-                <w:color w:val="000000" w:themeColor="text1" w:themeTint="FF" w:themeShade="FF"/>
-                <w:sz w:val="22"/>
-                <w:szCs w:val="22"/>
-                <w:lang w:val="en-US"/>
-              </w:rPr>
-              <w:t>2.499</w:t>
+              <w:spacing w:before="0" w:beforeAutospacing="off" w:after="0" w:afterAutospacing="off"/>
+              <w:rPr>
+                <w:rFonts w:ascii="Times New Roman" w:hAnsi="Times New Roman" w:eastAsia="Times New Roman" w:cs="Times New Roman"/>
+                <w:b w:val="0"/>
+                <w:bCs w:val="0"/>
+                <w:i w:val="0"/>
+                <w:iCs w:val="0"/>
+                <w:strike w:val="0"/>
+                <w:dstrike w:val="0"/>
+                <w:color w:val="000000" w:themeColor="text1" w:themeTint="FF" w:themeShade="FF"/>
+                <w:sz w:val="22"/>
+                <w:szCs w:val="22"/>
+                <w:u w:val="none"/>
+              </w:rPr>
+            </w:pPr>
+            <w:r>
+              <w:rPr>
+                <w:rFonts w:ascii="Times New Roman" w:hAnsi="Times New Roman" w:eastAsia="Times New Roman" w:cs="Times New Roman"/>
+                <w:b w:val="0"/>
+                <w:bCs w:val="0"/>
+                <w:i w:val="0"/>
+                <w:iCs w:val="0"/>
+                <w:strike w:val="0"/>
+                <w:dstrike w:val="0"/>
+                <w:color w:val="000000" w:themeColor="text1" w:themeTint="FF" w:themeShade="FF"/>
+                <w:sz w:val="22"/>
+                <w:szCs w:val="22"/>
+                <w:u w:val="none"/>
+              </w:rPr>
+              <w:t>0.04</w:t>
             </w:r>
           </w:p>
         </w:tc>
@@ -3350,38 +3244,52 @@
           </w:tcPr>
           <w:p>
             <w:pPr>
-              <w:pStyle w:val="Normal"/>
-              <w:rPr>
-                <w:rFonts w:ascii="Times New Roman" w:hAnsi="Times New Roman" w:eastAsia="Times New Roman" w:cs="Times New Roman"/>
-                <w:b w:val="0"/>
-                <w:bCs w:val="0"/>
-                <w:i w:val="0"/>
-                <w:iCs w:val="0"/>
-                <w:caps w:val="0"/>
-                <w:smallCaps w:val="0"/>
-                <w:noProof w:val="0"/>
-                <w:color w:val="000000" w:themeColor="text1" w:themeTint="FF" w:themeShade="FF"/>
-                <w:sz w:val="22"/>
-                <w:szCs w:val="22"/>
-                <w:lang w:val="en-US"/>
-              </w:rPr>
-            </w:pPr>
-            <w:r>
-              <w:rPr>
-                <w:rFonts w:ascii="Times New Roman" w:hAnsi="Times New Roman" w:eastAsia="Times New Roman" w:cs="Times New Roman"/>
-                <w:b w:val="0"/>
-                <w:bCs w:val="0"/>
-                <w:i w:val="0"/>
-                <w:iCs w:val="0"/>
-                <w:caps w:val="0"/>
-                <w:smallCaps w:val="0"/>
-                <w:noProof w:val="0"/>
-                <w:color w:val="000000" w:themeColor="text1" w:themeTint="FF" w:themeShade="FF"/>
-                <w:sz w:val="22"/>
-                <w:szCs w:val="22"/>
-                <w:lang w:val="en-US"/>
-              </w:rPr>
-              <w:t>1.706</w:t>
+              <w:spacing w:before="0" w:beforeAutospacing="off" w:after="0" w:afterAutospacing="off"/>
+              <w:rPr>
+                <w:rFonts w:ascii="Times New Roman" w:hAnsi="Times New Roman" w:eastAsia="Times New Roman" w:cs="Times New Roman"/>
+                <w:b w:val="0"/>
+                <w:bCs w:val="0"/>
+                <w:i w:val="0"/>
+                <w:iCs w:val="0"/>
+                <w:strike w:val="0"/>
+                <w:dstrike w:val="0"/>
+                <w:color w:val="000000" w:themeColor="text1" w:themeTint="FF" w:themeShade="FF"/>
+                <w:sz w:val="22"/>
+                <w:szCs w:val="22"/>
+                <w:u w:val="none"/>
+              </w:rPr>
+            </w:pPr>
+            <w:r>
+              <w:rPr>
+                <w:rFonts w:ascii="Times New Roman" w:hAnsi="Times New Roman" w:eastAsia="Times New Roman" w:cs="Times New Roman"/>
+                <w:b w:val="0"/>
+                <w:bCs w:val="0"/>
+                <w:i w:val="0"/>
+                <w:iCs w:val="0"/>
+                <w:strike w:val="0"/>
+                <w:dstrike w:val="0"/>
+                <w:color w:val="000000" w:themeColor="text1" w:themeTint="FF" w:themeShade="FF"/>
+                <w:sz w:val="22"/>
+                <w:szCs w:val="22"/>
+                <w:u w:val="none"/>
+              </w:rPr>
+              <w:t>-0.26</w:t>
+            </w:r>
+            <w:r>
+              <w:rPr>
+                <w:rFonts w:ascii="Times New Roman" w:hAnsi="Times New Roman" w:eastAsia="Times New Roman" w:cs="Times New Roman"/>
+                <w:b w:val="0"/>
+                <w:bCs w:val="0"/>
+                <w:i w:val="0"/>
+                <w:iCs w:val="0"/>
+                <w:strike w:val="0"/>
+                <w:dstrike w:val="0"/>
+                <w:color w:val="000000" w:themeColor="text1" w:themeTint="FF" w:themeShade="FF"/>
+                <w:sz w:val="22"/>
+                <w:szCs w:val="22"/>
+                <w:u w:val="none"/>
+              </w:rPr>
+              <w:t xml:space="preserve"> </w:t>
             </w:r>
           </w:p>
         </w:tc>
@@ -3410,23 +3318,7 @@
                 <w:sz w:val="22"/>
                 <w:szCs w:val="22"/>
               </w:rPr>
-              <w:t xml:space="preserve">Percent variance of </w:t>
-            </w:r>
-            <w:r>
-              <w:rPr>
-                <w:rFonts w:ascii="Times New Roman" w:hAnsi="Times New Roman" w:eastAsia="Times New Roman" w:cs="Times New Roman"/>
-                <w:sz w:val="22"/>
-                <w:szCs w:val="22"/>
-              </w:rPr>
-              <w:t>initial</w:t>
-            </w:r>
-            <w:r>
-              <w:rPr>
-                <w:rFonts w:ascii="Times New Roman" w:hAnsi="Times New Roman" w:eastAsia="Times New Roman" w:cs="Times New Roman"/>
-                <w:sz w:val="22"/>
-                <w:szCs w:val="22"/>
-              </w:rPr>
-              <w:t xml:space="preserve"> Eigenvalues</w:t>
+              <w:t>Total Initial Eigenvalues</w:t>
             </w:r>
           </w:p>
         </w:tc>
@@ -3448,8 +3340,8 @@
                 <w:smallCaps w:val="0"/>
                 <w:noProof w:val="0"/>
                 <w:color w:val="000000" w:themeColor="text1" w:themeTint="FF" w:themeShade="FF"/>
-                <w:sz w:val="22"/>
-                <w:szCs w:val="22"/>
+                <w:sz w:val="20"/>
+                <w:szCs w:val="20"/>
                 <w:lang w:val="en-US"/>
               </w:rPr>
             </w:pPr>
@@ -3464,11 +3356,11 @@
                 <w:smallCaps w:val="0"/>
                 <w:noProof w:val="0"/>
                 <w:color w:val="000000" w:themeColor="text1" w:themeTint="FF" w:themeShade="FF"/>
-                <w:sz w:val="22"/>
-                <w:szCs w:val="22"/>
+                <w:sz w:val="20"/>
+                <w:szCs w:val="20"/>
                 <w:lang w:val="en-US"/>
               </w:rPr>
-              <w:t>42.55</w:t>
+              <w:t>4.253</w:t>
             </w:r>
           </w:p>
         </w:tc>
@@ -3490,8 +3382,8 @@
                 <w:smallCaps w:val="0"/>
                 <w:noProof w:val="0"/>
                 <w:color w:val="000000" w:themeColor="text1" w:themeTint="FF" w:themeShade="FF"/>
-                <w:sz w:val="22"/>
-                <w:szCs w:val="22"/>
+                <w:sz w:val="20"/>
+                <w:szCs w:val="20"/>
                 <w:lang w:val="en-US"/>
               </w:rPr>
             </w:pPr>
@@ -3506,11 +3398,11 @@
                 <w:smallCaps w:val="0"/>
                 <w:noProof w:val="0"/>
                 <w:color w:val="000000" w:themeColor="text1" w:themeTint="FF" w:themeShade="FF"/>
-                <w:sz w:val="22"/>
-                <w:szCs w:val="22"/>
+                <w:sz w:val="20"/>
+                <w:szCs w:val="20"/>
                 <w:lang w:val="en-US"/>
               </w:rPr>
-              <w:t>24.69</w:t>
+              <w:t>2.429</w:t>
             </w:r>
           </w:p>
         </w:tc>
@@ -3524,17 +3416,35 @@
               <w:pStyle w:val="Normal"/>
               <w:rPr>
                 <w:rFonts w:ascii="Times New Roman" w:hAnsi="Times New Roman" w:eastAsia="Times New Roman" w:cs="Times New Roman"/>
-                <w:sz w:val="22"/>
-                <w:szCs w:val="22"/>
-              </w:rPr>
-            </w:pPr>
-            <w:r>
-              <w:rPr>
-                <w:rFonts w:ascii="Times New Roman" w:hAnsi="Times New Roman" w:eastAsia="Times New Roman" w:cs="Times New Roman"/>
-                <w:sz w:val="22"/>
-                <w:szCs w:val="22"/>
-              </w:rPr>
-              <w:t>13.21</w:t>
+                <w:b w:val="0"/>
+                <w:bCs w:val="0"/>
+                <w:i w:val="0"/>
+                <w:iCs w:val="0"/>
+                <w:caps w:val="0"/>
+                <w:smallCaps w:val="0"/>
+                <w:noProof w:val="0"/>
+                <w:color w:val="000000" w:themeColor="text1" w:themeTint="FF" w:themeShade="FF"/>
+                <w:sz w:val="20"/>
+                <w:szCs w:val="20"/>
+                <w:lang w:val="en-US"/>
+              </w:rPr>
+            </w:pPr>
+            <w:r>
+              <w:rPr>
+                <w:rFonts w:ascii="Times New Roman" w:hAnsi="Times New Roman" w:eastAsia="Times New Roman" w:cs="Times New Roman"/>
+                <w:b w:val="0"/>
+                <w:bCs w:val="0"/>
+                <w:i w:val="0"/>
+                <w:iCs w:val="0"/>
+                <w:caps w:val="0"/>
+                <w:smallCaps w:val="0"/>
+                <w:noProof w:val="0"/>
+                <w:color w:val="000000" w:themeColor="text1" w:themeTint="FF" w:themeShade="FF"/>
+                <w:sz w:val="20"/>
+                <w:szCs w:val="20"/>
+                <w:lang w:val="en-US"/>
+              </w:rPr>
+              <w:t>1.341</w:t>
             </w:r>
           </w:p>
         </w:tc>
@@ -3548,17 +3458,35 @@
               <w:pStyle w:val="Normal"/>
               <w:rPr>
                 <w:rFonts w:ascii="Times New Roman" w:hAnsi="Times New Roman" w:eastAsia="Times New Roman" w:cs="Times New Roman"/>
-                <w:sz w:val="22"/>
-                <w:szCs w:val="22"/>
-              </w:rPr>
-            </w:pPr>
-            <w:r>
-              <w:rPr>
-                <w:rFonts w:ascii="Times New Roman" w:hAnsi="Times New Roman" w:eastAsia="Times New Roman" w:cs="Times New Roman"/>
-                <w:sz w:val="22"/>
-                <w:szCs w:val="22"/>
-              </w:rPr>
-              <w:t>38.4</w:t>
+                <w:b w:val="0"/>
+                <w:bCs w:val="0"/>
+                <w:i w:val="0"/>
+                <w:iCs w:val="0"/>
+                <w:caps w:val="0"/>
+                <w:smallCaps w:val="0"/>
+                <w:noProof w:val="0"/>
+                <w:color w:val="000000" w:themeColor="text1" w:themeTint="FF" w:themeShade="FF"/>
+                <w:sz w:val="20"/>
+                <w:szCs w:val="20"/>
+                <w:lang w:val="en-US"/>
+              </w:rPr>
+            </w:pPr>
+            <w:r>
+              <w:rPr>
+                <w:rFonts w:ascii="Times New Roman" w:hAnsi="Times New Roman" w:eastAsia="Times New Roman" w:cs="Times New Roman"/>
+                <w:b w:val="0"/>
+                <w:bCs w:val="0"/>
+                <w:i w:val="0"/>
+                <w:iCs w:val="0"/>
+                <w:caps w:val="0"/>
+                <w:smallCaps w:val="0"/>
+                <w:noProof w:val="0"/>
+                <w:color w:val="000000" w:themeColor="text1" w:themeTint="FF" w:themeShade="FF"/>
+                <w:sz w:val="20"/>
+                <w:szCs w:val="20"/>
+                <w:lang w:val="en-US"/>
+              </w:rPr>
+              <w:t>3.889</w:t>
             </w:r>
           </w:p>
         </w:tc>
@@ -3572,17 +3500,35 @@
               <w:pStyle w:val="Normal"/>
               <w:rPr>
                 <w:rFonts w:ascii="Times New Roman" w:hAnsi="Times New Roman" w:eastAsia="Times New Roman" w:cs="Times New Roman"/>
-                <w:sz w:val="22"/>
-                <w:szCs w:val="22"/>
-              </w:rPr>
-            </w:pPr>
-            <w:r>
-              <w:rPr>
-                <w:rFonts w:ascii="Times New Roman" w:hAnsi="Times New Roman" w:eastAsia="Times New Roman" w:cs="Times New Roman"/>
-                <w:sz w:val="22"/>
-                <w:szCs w:val="22"/>
-              </w:rPr>
-              <w:t>24.99</w:t>
+                <w:b w:val="0"/>
+                <w:bCs w:val="0"/>
+                <w:i w:val="0"/>
+                <w:iCs w:val="0"/>
+                <w:caps w:val="0"/>
+                <w:smallCaps w:val="0"/>
+                <w:noProof w:val="0"/>
+                <w:color w:val="000000" w:themeColor="text1" w:themeTint="FF" w:themeShade="FF"/>
+                <w:sz w:val="20"/>
+                <w:szCs w:val="20"/>
+                <w:lang w:val="en-US"/>
+              </w:rPr>
+            </w:pPr>
+            <w:r>
+              <w:rPr>
+                <w:rFonts w:ascii="Times New Roman" w:hAnsi="Times New Roman" w:eastAsia="Times New Roman" w:cs="Times New Roman"/>
+                <w:b w:val="0"/>
+                <w:bCs w:val="0"/>
+                <w:i w:val="0"/>
+                <w:iCs w:val="0"/>
+                <w:caps w:val="0"/>
+                <w:smallCaps w:val="0"/>
+                <w:noProof w:val="0"/>
+                <w:color w:val="000000" w:themeColor="text1" w:themeTint="FF" w:themeShade="FF"/>
+                <w:sz w:val="20"/>
+                <w:szCs w:val="20"/>
+                <w:lang w:val="en-US"/>
+              </w:rPr>
+              <w:t>2.509</w:t>
             </w:r>
           </w:p>
         </w:tc>
@@ -3596,17 +3542,35 @@
               <w:pStyle w:val="Normal"/>
               <w:rPr>
                 <w:rFonts w:ascii="Times New Roman" w:hAnsi="Times New Roman" w:eastAsia="Times New Roman" w:cs="Times New Roman"/>
-                <w:sz w:val="22"/>
-                <w:szCs w:val="22"/>
-              </w:rPr>
-            </w:pPr>
-            <w:r>
-              <w:rPr>
-                <w:rFonts w:ascii="Times New Roman" w:hAnsi="Times New Roman" w:eastAsia="Times New Roman" w:cs="Times New Roman"/>
-                <w:sz w:val="22"/>
-                <w:szCs w:val="22"/>
-              </w:rPr>
-              <w:t>17.06</w:t>
+                <w:b w:val="0"/>
+                <w:bCs w:val="0"/>
+                <w:i w:val="0"/>
+                <w:iCs w:val="0"/>
+                <w:caps w:val="0"/>
+                <w:smallCaps w:val="0"/>
+                <w:noProof w:val="0"/>
+                <w:color w:val="000000" w:themeColor="text1" w:themeTint="FF" w:themeShade="FF"/>
+                <w:sz w:val="20"/>
+                <w:szCs w:val="20"/>
+                <w:lang w:val="en-US"/>
+              </w:rPr>
+            </w:pPr>
+            <w:r>
+              <w:rPr>
+                <w:rFonts w:ascii="Times New Roman" w:hAnsi="Times New Roman" w:eastAsia="Times New Roman" w:cs="Times New Roman"/>
+                <w:b w:val="0"/>
+                <w:bCs w:val="0"/>
+                <w:i w:val="0"/>
+                <w:iCs w:val="0"/>
+                <w:caps w:val="0"/>
+                <w:smallCaps w:val="0"/>
+                <w:noProof w:val="0"/>
+                <w:color w:val="000000" w:themeColor="text1" w:themeTint="FF" w:themeShade="FF"/>
+                <w:sz w:val="20"/>
+                <w:szCs w:val="20"/>
+                <w:lang w:val="en-US"/>
+              </w:rPr>
+              <w:t>1.626</w:t>
             </w:r>
           </w:p>
         </w:tc>
@@ -3635,6 +3599,249 @@
                 <w:sz w:val="22"/>
                 <w:szCs w:val="22"/>
               </w:rPr>
+              <w:t xml:space="preserve">Percent variance of </w:t>
+            </w:r>
+            <w:r>
+              <w:rPr>
+                <w:rFonts w:ascii="Times New Roman" w:hAnsi="Times New Roman" w:eastAsia="Times New Roman" w:cs="Times New Roman"/>
+                <w:sz w:val="22"/>
+                <w:szCs w:val="22"/>
+              </w:rPr>
+              <w:t>initial</w:t>
+            </w:r>
+            <w:r>
+              <w:rPr>
+                <w:rFonts w:ascii="Times New Roman" w:hAnsi="Times New Roman" w:eastAsia="Times New Roman" w:cs="Times New Roman"/>
+                <w:sz w:val="22"/>
+                <w:szCs w:val="22"/>
+              </w:rPr>
+              <w:t xml:space="preserve"> Eigenvalues</w:t>
+            </w:r>
+          </w:p>
+        </w:tc>
+        <w:tc>
+          <w:tcPr>
+            <w:tcW w:w="975" w:type="dxa"/>
+            <w:tcMar/>
+          </w:tcPr>
+          <w:p>
+            <w:pPr>
+              <w:pStyle w:val="Normal"/>
+              <w:rPr>
+                <w:rFonts w:ascii="Times New Roman" w:hAnsi="Times New Roman" w:eastAsia="Times New Roman" w:cs="Times New Roman"/>
+                <w:b w:val="0"/>
+                <w:bCs w:val="0"/>
+                <w:i w:val="0"/>
+                <w:iCs w:val="0"/>
+                <w:caps w:val="0"/>
+                <w:smallCaps w:val="0"/>
+                <w:noProof w:val="0"/>
+                <w:color w:val="000000" w:themeColor="text1" w:themeTint="FF" w:themeShade="FF"/>
+                <w:sz w:val="20"/>
+                <w:szCs w:val="20"/>
+                <w:lang w:val="en-US"/>
+              </w:rPr>
+            </w:pPr>
+            <w:r>
+              <w:rPr>
+                <w:rFonts w:ascii="Times New Roman" w:hAnsi="Times New Roman" w:eastAsia="Times New Roman" w:cs="Times New Roman"/>
+                <w:b w:val="0"/>
+                <w:bCs w:val="0"/>
+                <w:i w:val="0"/>
+                <w:iCs w:val="0"/>
+                <w:caps w:val="0"/>
+                <w:smallCaps w:val="0"/>
+                <w:noProof w:val="0"/>
+                <w:color w:val="000000" w:themeColor="text1" w:themeTint="FF" w:themeShade="FF"/>
+                <w:sz w:val="20"/>
+                <w:szCs w:val="20"/>
+                <w:lang w:val="en-US"/>
+              </w:rPr>
+              <w:t>42.53</w:t>
+            </w:r>
+          </w:p>
+        </w:tc>
+        <w:tc>
+          <w:tcPr>
+            <w:tcW w:w="1005" w:type="dxa"/>
+            <w:tcMar/>
+          </w:tcPr>
+          <w:p>
+            <w:pPr>
+              <w:pStyle w:val="Normal"/>
+              <w:rPr>
+                <w:rFonts w:ascii="Times New Roman" w:hAnsi="Times New Roman" w:eastAsia="Times New Roman" w:cs="Times New Roman"/>
+                <w:b w:val="0"/>
+                <w:bCs w:val="0"/>
+                <w:i w:val="0"/>
+                <w:iCs w:val="0"/>
+                <w:caps w:val="0"/>
+                <w:smallCaps w:val="0"/>
+                <w:noProof w:val="0"/>
+                <w:color w:val="000000" w:themeColor="text1" w:themeTint="FF" w:themeShade="FF"/>
+                <w:sz w:val="20"/>
+                <w:szCs w:val="20"/>
+                <w:lang w:val="en-US"/>
+              </w:rPr>
+            </w:pPr>
+            <w:r>
+              <w:rPr>
+                <w:rFonts w:ascii="Times New Roman" w:hAnsi="Times New Roman" w:eastAsia="Times New Roman" w:cs="Times New Roman"/>
+                <w:b w:val="0"/>
+                <w:bCs w:val="0"/>
+                <w:i w:val="0"/>
+                <w:iCs w:val="0"/>
+                <w:caps w:val="0"/>
+                <w:smallCaps w:val="0"/>
+                <w:noProof w:val="0"/>
+                <w:color w:val="000000" w:themeColor="text1" w:themeTint="FF" w:themeShade="FF"/>
+                <w:sz w:val="20"/>
+                <w:szCs w:val="20"/>
+                <w:lang w:val="en-US"/>
+              </w:rPr>
+              <w:t>24.30</w:t>
+            </w:r>
+          </w:p>
+        </w:tc>
+        <w:tc>
+          <w:tcPr>
+            <w:tcW w:w="1020" w:type="dxa"/>
+            <w:tcMar/>
+          </w:tcPr>
+          <w:p>
+            <w:pPr>
+              <w:pStyle w:val="Normal"/>
+              <w:rPr>
+                <w:rFonts w:ascii="Times New Roman" w:hAnsi="Times New Roman" w:eastAsia="Times New Roman" w:cs="Times New Roman"/>
+                <w:b w:val="0"/>
+                <w:bCs w:val="0"/>
+                <w:i w:val="0"/>
+                <w:iCs w:val="0"/>
+                <w:caps w:val="0"/>
+                <w:smallCaps w:val="0"/>
+                <w:noProof w:val="0"/>
+                <w:color w:val="000000" w:themeColor="text1" w:themeTint="FF" w:themeShade="FF"/>
+                <w:sz w:val="20"/>
+                <w:szCs w:val="20"/>
+                <w:lang w:val="en-US"/>
+              </w:rPr>
+            </w:pPr>
+            <w:r>
+              <w:rPr>
+                <w:rFonts w:ascii="Times New Roman" w:hAnsi="Times New Roman" w:eastAsia="Times New Roman" w:cs="Times New Roman"/>
+                <w:b w:val="0"/>
+                <w:bCs w:val="0"/>
+                <w:i w:val="0"/>
+                <w:iCs w:val="0"/>
+                <w:caps w:val="0"/>
+                <w:smallCaps w:val="0"/>
+                <w:noProof w:val="0"/>
+                <w:color w:val="000000" w:themeColor="text1" w:themeTint="FF" w:themeShade="FF"/>
+                <w:sz w:val="20"/>
+                <w:szCs w:val="20"/>
+                <w:lang w:val="en-US"/>
+              </w:rPr>
+              <w:t>13.41</w:t>
+            </w:r>
+          </w:p>
+        </w:tc>
+        <w:tc>
+          <w:tcPr>
+            <w:tcW w:w="1170" w:type="dxa"/>
+            <w:tcMar/>
+          </w:tcPr>
+          <w:p>
+            <w:pPr>
+              <w:pStyle w:val="Normal"/>
+              <w:rPr>
+                <w:rFonts w:ascii="Times New Roman" w:hAnsi="Times New Roman" w:eastAsia="Times New Roman" w:cs="Times New Roman"/>
+                <w:sz w:val="22"/>
+                <w:szCs w:val="22"/>
+              </w:rPr>
+            </w:pPr>
+            <w:r>
+              <w:rPr>
+                <w:rFonts w:ascii="Times New Roman" w:hAnsi="Times New Roman" w:eastAsia="Times New Roman" w:cs="Times New Roman"/>
+                <w:sz w:val="22"/>
+                <w:szCs w:val="22"/>
+              </w:rPr>
+              <w:t>38.89</w:t>
+            </w:r>
+          </w:p>
+        </w:tc>
+        <w:tc>
+          <w:tcPr>
+            <w:tcW w:w="1170" w:type="dxa"/>
+            <w:tcMar/>
+          </w:tcPr>
+          <w:p>
+            <w:pPr>
+              <w:pStyle w:val="Normal"/>
+              <w:rPr>
+                <w:rFonts w:ascii="Times New Roman" w:hAnsi="Times New Roman" w:eastAsia="Times New Roman" w:cs="Times New Roman"/>
+                <w:sz w:val="22"/>
+                <w:szCs w:val="22"/>
+              </w:rPr>
+            </w:pPr>
+            <w:r>
+              <w:rPr>
+                <w:rFonts w:ascii="Times New Roman" w:hAnsi="Times New Roman" w:eastAsia="Times New Roman" w:cs="Times New Roman"/>
+                <w:sz w:val="22"/>
+                <w:szCs w:val="22"/>
+              </w:rPr>
+              <w:t>25.09</w:t>
+            </w:r>
+          </w:p>
+        </w:tc>
+        <w:tc>
+          <w:tcPr>
+            <w:tcW w:w="1170" w:type="dxa"/>
+            <w:tcMar/>
+          </w:tcPr>
+          <w:p>
+            <w:pPr>
+              <w:pStyle w:val="Normal"/>
+              <w:rPr>
+                <w:rFonts w:ascii="Times New Roman" w:hAnsi="Times New Roman" w:eastAsia="Times New Roman" w:cs="Times New Roman"/>
+                <w:sz w:val="22"/>
+                <w:szCs w:val="22"/>
+              </w:rPr>
+            </w:pPr>
+            <w:r>
+              <w:rPr>
+                <w:rFonts w:ascii="Times New Roman" w:hAnsi="Times New Roman" w:eastAsia="Times New Roman" w:cs="Times New Roman"/>
+                <w:sz w:val="22"/>
+                <w:szCs w:val="22"/>
+              </w:rPr>
+              <w:t>16.26</w:t>
+            </w:r>
+          </w:p>
+        </w:tc>
+      </w:tr>
+      <w:tr>
+        <w:trPr>
+          <w:trHeight w:val="300"/>
+        </w:trPr>
+        <w:tc>
+          <w:tcPr>
+            <w:tcW w:w="1680" w:type="dxa"/>
+            <w:tcMar/>
+          </w:tcPr>
+          <w:p>
+            <w:pPr>
+              <w:pStyle w:val="Normal"/>
+              <w:rPr>
+                <w:rFonts w:ascii="Times New Roman" w:hAnsi="Times New Roman" w:eastAsia="Times New Roman" w:cs="Times New Roman"/>
+                <w:sz w:val="22"/>
+                <w:szCs w:val="22"/>
+              </w:rPr>
+            </w:pPr>
+            <w:r>
+              <w:rPr>
+                <w:rFonts w:ascii="Times New Roman" w:hAnsi="Times New Roman" w:eastAsia="Times New Roman" w:cs="Times New Roman"/>
+                <w:sz w:val="22"/>
+                <w:szCs w:val="22"/>
+              </w:rPr>
               <w:t xml:space="preserve">Cumulative percent of </w:t>
             </w:r>
             <w:r>
@@ -3675,7 +3882,7 @@
                 <w:sz w:val="22"/>
                 <w:szCs w:val="22"/>
               </w:rPr>
-              <w:t>42.55</w:t>
+              <w:t>42.53</w:t>
             </w:r>
           </w:p>
         </w:tc>
@@ -3689,17 +3896,35 @@
               <w:pStyle w:val="Normal"/>
               <w:rPr>
                 <w:rFonts w:ascii="Times New Roman" w:hAnsi="Times New Roman" w:eastAsia="Times New Roman" w:cs="Times New Roman"/>
-                <w:sz w:val="22"/>
-                <w:szCs w:val="22"/>
-              </w:rPr>
-            </w:pPr>
-            <w:r>
-              <w:rPr>
-                <w:rFonts w:ascii="Times New Roman" w:hAnsi="Times New Roman" w:eastAsia="Times New Roman" w:cs="Times New Roman"/>
-                <w:sz w:val="22"/>
-                <w:szCs w:val="22"/>
-              </w:rPr>
-              <w:t>67.25</w:t>
+                <w:b w:val="0"/>
+                <w:bCs w:val="0"/>
+                <w:i w:val="0"/>
+                <w:iCs w:val="0"/>
+                <w:caps w:val="0"/>
+                <w:smallCaps w:val="0"/>
+                <w:noProof w:val="0"/>
+                <w:color w:val="000000" w:themeColor="text1" w:themeTint="FF" w:themeShade="FF"/>
+                <w:sz w:val="20"/>
+                <w:szCs w:val="20"/>
+                <w:lang w:val="en-US"/>
+              </w:rPr>
+            </w:pPr>
+            <w:r>
+              <w:rPr>
+                <w:rFonts w:ascii="Times New Roman" w:hAnsi="Times New Roman" w:eastAsia="Times New Roman" w:cs="Times New Roman"/>
+                <w:b w:val="0"/>
+                <w:bCs w:val="0"/>
+                <w:i w:val="0"/>
+                <w:iCs w:val="0"/>
+                <w:caps w:val="0"/>
+                <w:smallCaps w:val="0"/>
+                <w:noProof w:val="0"/>
+                <w:color w:val="000000" w:themeColor="text1" w:themeTint="FF" w:themeShade="FF"/>
+                <w:sz w:val="20"/>
+                <w:szCs w:val="20"/>
+                <w:lang w:val="en-US"/>
+              </w:rPr>
+              <w:t>66.83</w:t>
             </w:r>
           </w:p>
         </w:tc>
@@ -3713,17 +3938,35 @@
               <w:pStyle w:val="Normal"/>
               <w:rPr>
                 <w:rFonts w:ascii="Times New Roman" w:hAnsi="Times New Roman" w:eastAsia="Times New Roman" w:cs="Times New Roman"/>
-                <w:sz w:val="22"/>
-                <w:szCs w:val="22"/>
-              </w:rPr>
-            </w:pPr>
-            <w:r>
-              <w:rPr>
-                <w:rFonts w:ascii="Times New Roman" w:hAnsi="Times New Roman" w:eastAsia="Times New Roman" w:cs="Times New Roman"/>
-                <w:sz w:val="22"/>
-                <w:szCs w:val="22"/>
-              </w:rPr>
-              <w:t>80.47</w:t>
+                <w:b w:val="0"/>
+                <w:bCs w:val="0"/>
+                <w:i w:val="0"/>
+                <w:iCs w:val="0"/>
+                <w:caps w:val="0"/>
+                <w:smallCaps w:val="0"/>
+                <w:noProof w:val="0"/>
+                <w:color w:val="000000" w:themeColor="text1" w:themeTint="FF" w:themeShade="FF"/>
+                <w:sz w:val="20"/>
+                <w:szCs w:val="20"/>
+                <w:lang w:val="en-US"/>
+              </w:rPr>
+            </w:pPr>
+            <w:r>
+              <w:rPr>
+                <w:rFonts w:ascii="Times New Roman" w:hAnsi="Times New Roman" w:eastAsia="Times New Roman" w:cs="Times New Roman"/>
+                <w:b w:val="0"/>
+                <w:bCs w:val="0"/>
+                <w:i w:val="0"/>
+                <w:iCs w:val="0"/>
+                <w:caps w:val="0"/>
+                <w:smallCaps w:val="0"/>
+                <w:noProof w:val="0"/>
+                <w:color w:val="000000" w:themeColor="text1" w:themeTint="FF" w:themeShade="FF"/>
+                <w:sz w:val="20"/>
+                <w:szCs w:val="20"/>
+                <w:lang w:val="en-US"/>
+              </w:rPr>
+              <w:t>80.24</w:t>
             </w:r>
           </w:p>
         </w:tc>
@@ -3747,7 +3990,7 @@
                 <w:sz w:val="22"/>
                 <w:szCs w:val="22"/>
               </w:rPr>
-              <w:t>38.4</w:t>
+              <w:t>38.89</w:t>
             </w:r>
           </w:p>
         </w:tc>
@@ -3771,7 +4014,7 @@
                 <w:sz w:val="22"/>
                 <w:szCs w:val="22"/>
               </w:rPr>
-              <w:t>63.4</w:t>
+              <w:t>63.98</w:t>
             </w:r>
           </w:p>
         </w:tc>
@@ -3795,7 +4038,7 @@
                 <w:sz w:val="22"/>
                 <w:szCs w:val="22"/>
               </w:rPr>
-              <w:t>80.5</w:t>
+              <w:t>80.24</w:t>
             </w:r>
           </w:p>
         </w:tc>

</xml_diff>